<commit_message>
Início curso Introdução ao HTML5 e CSS3
</commit_message>
<xml_diff>
--- a/Material de estudo/Primeiros passos para Desenvolvimento Web.docx
+++ b/Material de estudo/Primeiros passos para Desenvolvimento Web.docx
@@ -1196,6 +1196,7 @@
       <w:r>
         <w:rPr>
           <w:b/>
+          <w:noProof/>
           <w:sz w:val="24"/>
           <w:szCs w:val="24"/>
         </w:rPr>
@@ -1363,10 +1364,2653 @@
     </w:p>
     <w:p>
       <w:pPr>
-        <w:rPr>
-          <w:bCs/>
-          <w:sz w:val="24"/>
-          <w:szCs w:val="24"/>
+        <w:jc w:val="center"/>
+        <w:rPr>
+          <w:b/>
+          <w:sz w:val="32"/>
+          <w:szCs w:val="32"/>
+        </w:rPr>
+      </w:pPr>
+      <w:r>
+        <w:rPr>
+          <w:b/>
+          <w:sz w:val="32"/>
+          <w:szCs w:val="32"/>
+        </w:rPr>
+        <w:t>Web Server</w:t>
+      </w:r>
+    </w:p>
+    <w:p>
+      <w:pPr>
+        <w:rPr>
+          <w:b/>
+          <w:sz w:val="24"/>
+          <w:szCs w:val="24"/>
+        </w:rPr>
+      </w:pPr>
+      <w:r>
+        <w:rPr>
+          <w:b/>
+          <w:sz w:val="24"/>
+          <w:szCs w:val="24"/>
+        </w:rPr>
+        <w:t>Estático</w:t>
+      </w:r>
+    </w:p>
+    <w:p>
+      <w:pPr>
+        <w:pStyle w:val="PargrafodaLista"/>
+        <w:numPr>
+          <w:ilvl w:val="0"/>
+          <w:numId w:val="4"/>
+        </w:numPr>
+        <w:rPr>
+          <w:bCs/>
+          <w:sz w:val="24"/>
+          <w:szCs w:val="24"/>
+        </w:rPr>
+      </w:pPr>
+      <w:r>
+        <w:rPr>
+          <w:bCs/>
+          <w:sz w:val="24"/>
+          <w:szCs w:val="24"/>
+        </w:rPr>
+        <w:t>É um servidor físico onde são armazenados arquivos, softwares e/ou banco de dados</w:t>
+      </w:r>
+    </w:p>
+    <w:p>
+      <w:pPr>
+        <w:rPr>
+          <w:b/>
+          <w:sz w:val="24"/>
+          <w:szCs w:val="24"/>
+        </w:rPr>
+      </w:pPr>
+      <w:r>
+        <w:rPr>
+          <w:b/>
+          <w:sz w:val="24"/>
+          <w:szCs w:val="24"/>
+        </w:rPr>
+        <w:t>Dinâmico</w:t>
+      </w:r>
+    </w:p>
+    <w:p>
+      <w:pPr>
+        <w:pStyle w:val="PargrafodaLista"/>
+        <w:numPr>
+          <w:ilvl w:val="0"/>
+          <w:numId w:val="4"/>
+        </w:numPr>
+        <w:rPr>
+          <w:bCs/>
+          <w:sz w:val="24"/>
+          <w:szCs w:val="24"/>
+        </w:rPr>
+      </w:pPr>
+      <w:r>
+        <w:rPr>
+          <w:bCs/>
+          <w:sz w:val="24"/>
+          <w:szCs w:val="24"/>
+        </w:rPr>
+        <w:t>Se refere aos softwares que estão presentes no servidor físico</w:t>
+      </w:r>
+    </w:p>
+    <w:p>
+      <w:pPr>
+        <w:jc w:val="center"/>
+        <w:rPr>
+          <w:b/>
+          <w:sz w:val="32"/>
+          <w:szCs w:val="32"/>
+        </w:rPr>
+      </w:pPr>
+      <w:r>
+        <w:rPr>
+          <w:b/>
+          <w:sz w:val="32"/>
+          <w:szCs w:val="32"/>
+        </w:rPr>
+        <w:t>Web-server dinâmico</w:t>
+      </w:r>
+    </w:p>
+    <w:p>
+      <w:pPr>
+        <w:rPr>
+          <w:bCs/>
+          <w:sz w:val="24"/>
+          <w:szCs w:val="24"/>
+        </w:rPr>
+      </w:pPr>
+      <w:r>
+        <w:rPr>
+          <w:bCs/>
+          <w:sz w:val="24"/>
+          <w:szCs w:val="24"/>
+        </w:rPr>
+        <w:t>Arquivos (file server)</w:t>
+      </w:r>
+    </w:p>
+    <w:p>
+      <w:pPr>
+        <w:rPr>
+          <w:bCs/>
+          <w:sz w:val="24"/>
+          <w:szCs w:val="24"/>
+        </w:rPr>
+      </w:pPr>
+      <w:r>
+        <w:rPr>
+          <w:bCs/>
+          <w:sz w:val="24"/>
+          <w:szCs w:val="24"/>
+        </w:rPr>
+        <w:t>Aplicações (</w:t>
+      </w:r>
+      <w:proofErr w:type="spellStart"/>
+      <w:r>
+        <w:rPr>
+          <w:bCs/>
+          <w:sz w:val="24"/>
+          <w:szCs w:val="24"/>
+        </w:rPr>
+        <w:t>application</w:t>
+      </w:r>
+      <w:proofErr w:type="spellEnd"/>
+      <w:r>
+        <w:rPr>
+          <w:bCs/>
+          <w:sz w:val="24"/>
+          <w:szCs w:val="24"/>
+        </w:rPr>
+        <w:t xml:space="preserve"> server)</w:t>
+      </w:r>
+    </w:p>
+    <w:p>
+      <w:pPr>
+        <w:rPr>
+          <w:bCs/>
+          <w:sz w:val="24"/>
+          <w:szCs w:val="24"/>
+        </w:rPr>
+      </w:pPr>
+      <w:r>
+        <w:rPr>
+          <w:bCs/>
+          <w:sz w:val="24"/>
+          <w:szCs w:val="24"/>
+        </w:rPr>
+        <w:t>Banco de dados (</w:t>
+      </w:r>
+      <w:proofErr w:type="spellStart"/>
+      <w:r>
+        <w:rPr>
+          <w:bCs/>
+          <w:sz w:val="24"/>
+          <w:szCs w:val="24"/>
+        </w:rPr>
+        <w:t>database</w:t>
+      </w:r>
+      <w:proofErr w:type="spellEnd"/>
+      <w:r>
+        <w:rPr>
+          <w:bCs/>
+          <w:sz w:val="24"/>
+          <w:szCs w:val="24"/>
+        </w:rPr>
+        <w:t>)</w:t>
+      </w:r>
+    </w:p>
+    <w:p>
+      <w:pPr>
+        <w:rPr>
+          <w:bCs/>
+          <w:sz w:val="24"/>
+          <w:szCs w:val="24"/>
+        </w:rPr>
+      </w:pPr>
+      <w:r>
+        <w:rPr>
+          <w:bCs/>
+          <w:sz w:val="24"/>
+          <w:szCs w:val="24"/>
+        </w:rPr>
+        <w:t>Tudo junto e misturado</w:t>
+      </w:r>
+    </w:p>
+    <w:p>
+      <w:pPr>
+        <w:rPr>
+          <w:bCs/>
+          <w:sz w:val="24"/>
+          <w:szCs w:val="24"/>
+        </w:rPr>
+      </w:pPr>
+    </w:p>
+    <w:p>
+      <w:pPr>
+        <w:jc w:val="center"/>
+        <w:rPr>
+          <w:b/>
+          <w:sz w:val="32"/>
+          <w:szCs w:val="32"/>
+        </w:rPr>
+      </w:pPr>
+      <w:proofErr w:type="spellStart"/>
+      <w:r>
+        <w:rPr>
+          <w:b/>
+          <w:sz w:val="32"/>
+          <w:szCs w:val="32"/>
+        </w:rPr>
+        <w:t>Web-service</w:t>
+      </w:r>
+      <w:proofErr w:type="spellEnd"/>
+    </w:p>
+    <w:p>
+      <w:pPr>
+        <w:rPr>
+          <w:bCs/>
+          <w:sz w:val="24"/>
+          <w:szCs w:val="24"/>
+        </w:rPr>
+      </w:pPr>
+    </w:p>
+    <w:p>
+      <w:pPr>
+        <w:pStyle w:val="PargrafodaLista"/>
+        <w:numPr>
+          <w:ilvl w:val="0"/>
+          <w:numId w:val="4"/>
+        </w:numPr>
+        <w:rPr>
+          <w:bCs/>
+          <w:sz w:val="24"/>
+          <w:szCs w:val="24"/>
+        </w:rPr>
+      </w:pPr>
+      <w:r>
+        <w:rPr>
+          <w:bCs/>
+          <w:sz w:val="24"/>
+          <w:szCs w:val="24"/>
+        </w:rPr>
+        <w:t>Interface disponível para fazer requisições e consultas em bancos de dados inacessíveis (Correios, Governo)</w:t>
+      </w:r>
+    </w:p>
+    <w:p>
+      <w:pPr>
+        <w:rPr>
+          <w:bCs/>
+          <w:sz w:val="24"/>
+          <w:szCs w:val="24"/>
+        </w:rPr>
+      </w:pPr>
+    </w:p>
+    <w:p>
+      <w:pPr>
+        <w:jc w:val="center"/>
+        <w:rPr>
+          <w:b/>
+          <w:bCs/>
+          <w:sz w:val="32"/>
+          <w:szCs w:val="32"/>
+        </w:rPr>
+      </w:pPr>
+      <w:proofErr w:type="spellStart"/>
+      <w:r>
+        <w:rPr>
+          <w:b/>
+          <w:bCs/>
+          <w:sz w:val="32"/>
+          <w:szCs w:val="32"/>
+        </w:rPr>
+        <w:t>Stacks</w:t>
+      </w:r>
+      <w:proofErr w:type="spellEnd"/>
+    </w:p>
+    <w:p>
+      <w:pPr>
+        <w:jc w:val="center"/>
+        <w:rPr>
+          <w:b/>
+          <w:bCs/>
+          <w:sz w:val="32"/>
+          <w:szCs w:val="32"/>
+        </w:rPr>
+      </w:pPr>
+    </w:p>
+    <w:p>
+      <w:pPr>
+        <w:pStyle w:val="PargrafodaLista"/>
+        <w:numPr>
+          <w:ilvl w:val="0"/>
+          <w:numId w:val="4"/>
+        </w:numPr>
+        <w:rPr>
+          <w:sz w:val="24"/>
+          <w:szCs w:val="24"/>
+          <w:lang w:val="en-US"/>
+        </w:rPr>
+      </w:pPr>
+      <w:proofErr w:type="spellStart"/>
+      <w:r>
+        <w:rPr>
+          <w:sz w:val="24"/>
+          <w:szCs w:val="24"/>
+          <w:lang w:val="en-US"/>
+        </w:rPr>
+        <w:t>Pilhas</w:t>
+      </w:r>
+      <w:proofErr w:type="spellEnd"/>
+      <w:r>
+        <w:rPr>
+          <w:sz w:val="24"/>
+          <w:szCs w:val="24"/>
+          <w:lang w:val="en-US"/>
+        </w:rPr>
+        <w:t xml:space="preserve"> de </w:t>
+      </w:r>
+      <w:r>
+        <w:rPr>
+          <w:sz w:val="24"/>
+          <w:szCs w:val="24"/>
+        </w:rPr>
+        <w:t>tecnologia</w:t>
+      </w:r>
+      <w:r>
+        <w:rPr>
+          <w:sz w:val="24"/>
+          <w:szCs w:val="24"/>
+          <w:lang w:val="en-US"/>
+        </w:rPr>
+        <w:t>.</w:t>
+      </w:r>
+    </w:p>
+    <w:p>
+      <w:pPr>
+        <w:pStyle w:val="PargrafodaLista"/>
+        <w:numPr>
+          <w:ilvl w:val="0"/>
+          <w:numId w:val="4"/>
+        </w:numPr>
+        <w:rPr>
+          <w:sz w:val="24"/>
+          <w:szCs w:val="24"/>
+        </w:rPr>
+      </w:pPr>
+      <w:r>
+        <w:rPr>
+          <w:sz w:val="24"/>
+          <w:szCs w:val="24"/>
+        </w:rPr>
+        <w:t>Conjunto de softwares necessários e suficientes para executar um aplicativo/programa</w:t>
+      </w:r>
+      <w:r>
+        <w:rPr>
+          <w:sz w:val="24"/>
+          <w:szCs w:val="24"/>
+        </w:rPr>
+        <w:t>.</w:t>
+      </w:r>
+    </w:p>
+    <w:p>
+      <w:pPr>
+        <w:pStyle w:val="PargrafodaLista"/>
+        <w:numPr>
+          <w:ilvl w:val="0"/>
+          <w:numId w:val="4"/>
+        </w:numPr>
+        <w:rPr>
+          <w:sz w:val="24"/>
+          <w:szCs w:val="24"/>
+        </w:rPr>
+      </w:pPr>
+      <w:r>
+        <w:rPr>
+          <w:sz w:val="24"/>
+          <w:szCs w:val="24"/>
+        </w:rPr>
+        <w:t>L</w:t>
+      </w:r>
+      <w:r>
+        <w:rPr>
+          <w:sz w:val="24"/>
+          <w:szCs w:val="24"/>
+        </w:rPr>
+        <w:t>inguagens de programação.</w:t>
+      </w:r>
+    </w:p>
+    <w:p>
+      <w:pPr>
+        <w:pStyle w:val="PargrafodaLista"/>
+        <w:numPr>
+          <w:ilvl w:val="0"/>
+          <w:numId w:val="4"/>
+        </w:numPr>
+        <w:rPr>
+          <w:sz w:val="24"/>
+          <w:szCs w:val="24"/>
+        </w:rPr>
+      </w:pPr>
+      <w:r>
+        <w:rPr>
+          <w:sz w:val="24"/>
+          <w:szCs w:val="24"/>
+        </w:rPr>
+        <w:t>Ambientes e ferramentas de interação com o app/</w:t>
+      </w:r>
+      <w:proofErr w:type="spellStart"/>
+      <w:r>
+        <w:rPr>
+          <w:sz w:val="24"/>
+          <w:szCs w:val="24"/>
+        </w:rPr>
+        <w:t>sw</w:t>
+      </w:r>
+      <w:proofErr w:type="spellEnd"/>
+      <w:r>
+        <w:rPr>
+          <w:sz w:val="24"/>
+          <w:szCs w:val="24"/>
+        </w:rPr>
+        <w:t>.</w:t>
+      </w:r>
+    </w:p>
+    <w:p>
+      <w:pPr>
+        <w:pStyle w:val="PargrafodaLista"/>
+        <w:numPr>
+          <w:ilvl w:val="0"/>
+          <w:numId w:val="4"/>
+        </w:numPr>
+        <w:rPr>
+          <w:sz w:val="24"/>
+          <w:szCs w:val="24"/>
+        </w:rPr>
+      </w:pPr>
+      <w:r>
+        <w:rPr>
+          <w:sz w:val="24"/>
+          <w:szCs w:val="24"/>
+        </w:rPr>
+        <w:t>Capacidade e limitação de performance</w:t>
+      </w:r>
+      <w:r>
+        <w:rPr>
+          <w:sz w:val="24"/>
+          <w:szCs w:val="24"/>
+        </w:rPr>
+        <w:t>.</w:t>
+      </w:r>
+    </w:p>
+    <w:p>
+      <w:pPr>
+        <w:pStyle w:val="PargrafodaLista"/>
+        <w:numPr>
+          <w:ilvl w:val="0"/>
+          <w:numId w:val="4"/>
+        </w:numPr>
+        <w:rPr>
+          <w:sz w:val="24"/>
+          <w:szCs w:val="24"/>
+        </w:rPr>
+      </w:pPr>
+      <w:r>
+        <w:rPr>
+          <w:sz w:val="24"/>
+          <w:szCs w:val="24"/>
+        </w:rPr>
+        <w:t>Pontos fortes e fracos do app/</w:t>
+      </w:r>
+      <w:proofErr w:type="spellStart"/>
+      <w:r>
+        <w:rPr>
+          <w:sz w:val="24"/>
+          <w:szCs w:val="24"/>
+        </w:rPr>
+        <w:t>sw</w:t>
+      </w:r>
+      <w:proofErr w:type="spellEnd"/>
+      <w:r>
+        <w:rPr>
+          <w:sz w:val="24"/>
+          <w:szCs w:val="24"/>
+        </w:rPr>
+        <w:t>.</w:t>
+      </w:r>
+    </w:p>
+    <w:p>
+      <w:pPr>
+        <w:rPr>
+          <w:b/>
+          <w:bCs/>
+          <w:sz w:val="24"/>
+          <w:szCs w:val="24"/>
+        </w:rPr>
+      </w:pPr>
+      <w:r>
+        <w:rPr>
+          <w:b/>
+          <w:bCs/>
+          <w:sz w:val="24"/>
+          <w:szCs w:val="24"/>
+        </w:rPr>
+        <w:t>Front-</w:t>
+      </w:r>
+      <w:proofErr w:type="spellStart"/>
+      <w:r>
+        <w:rPr>
+          <w:b/>
+          <w:bCs/>
+          <w:sz w:val="24"/>
+          <w:szCs w:val="24"/>
+        </w:rPr>
+        <w:t>end</w:t>
+      </w:r>
+      <w:proofErr w:type="spellEnd"/>
+      <w:r>
+        <w:rPr>
+          <w:b/>
+          <w:bCs/>
+          <w:sz w:val="24"/>
+          <w:szCs w:val="24"/>
+        </w:rPr>
+        <w:t>:</w:t>
+      </w:r>
+    </w:p>
+    <w:p>
+      <w:pPr>
+        <w:pStyle w:val="PargrafodaLista"/>
+        <w:numPr>
+          <w:ilvl w:val="0"/>
+          <w:numId w:val="5"/>
+        </w:numPr>
+        <w:rPr>
+          <w:sz w:val="24"/>
+          <w:szCs w:val="24"/>
+        </w:rPr>
+      </w:pPr>
+      <w:r>
+        <w:rPr>
+          <w:sz w:val="24"/>
+          <w:szCs w:val="24"/>
+        </w:rPr>
+        <w:t>“Parte da frente”.</w:t>
+      </w:r>
+    </w:p>
+    <w:p>
+      <w:pPr>
+        <w:pStyle w:val="PargrafodaLista"/>
+        <w:numPr>
+          <w:ilvl w:val="0"/>
+          <w:numId w:val="5"/>
+        </w:numPr>
+        <w:rPr>
+          <w:sz w:val="24"/>
+          <w:szCs w:val="24"/>
+        </w:rPr>
+      </w:pPr>
+      <w:r>
+        <w:rPr>
+          <w:sz w:val="24"/>
+          <w:szCs w:val="24"/>
+        </w:rPr>
+        <w:t xml:space="preserve">Site, software, aplicativo, web </w:t>
+      </w:r>
+      <w:proofErr w:type="spellStart"/>
+      <w:r>
+        <w:rPr>
+          <w:sz w:val="24"/>
+          <w:szCs w:val="24"/>
+        </w:rPr>
+        <w:t>service</w:t>
+      </w:r>
+      <w:proofErr w:type="spellEnd"/>
+      <w:r>
+        <w:rPr>
+          <w:sz w:val="24"/>
+          <w:szCs w:val="24"/>
+        </w:rPr>
+        <w:t>.</w:t>
+      </w:r>
+    </w:p>
+    <w:p>
+      <w:pPr>
+        <w:pStyle w:val="PargrafodaLista"/>
+        <w:numPr>
+          <w:ilvl w:val="0"/>
+          <w:numId w:val="5"/>
+        </w:numPr>
+        <w:rPr>
+          <w:sz w:val="24"/>
+          <w:szCs w:val="24"/>
+        </w:rPr>
+      </w:pPr>
+      <w:r>
+        <w:rPr>
+          <w:sz w:val="24"/>
+          <w:szCs w:val="24"/>
+        </w:rPr>
+        <w:t>Interface, UI, UX.</w:t>
+      </w:r>
+    </w:p>
+    <w:p>
+      <w:pPr>
+        <w:pStyle w:val="PargrafodaLista"/>
+        <w:numPr>
+          <w:ilvl w:val="0"/>
+          <w:numId w:val="5"/>
+        </w:numPr>
+        <w:rPr>
+          <w:sz w:val="24"/>
+          <w:szCs w:val="24"/>
+        </w:rPr>
+      </w:pPr>
+      <w:r>
+        <w:rPr>
+          <w:sz w:val="24"/>
+          <w:szCs w:val="24"/>
+        </w:rPr>
+        <w:t xml:space="preserve">Lógica de programação, HTML, CSS, </w:t>
+      </w:r>
+      <w:proofErr w:type="spellStart"/>
+      <w:r>
+        <w:rPr>
+          <w:sz w:val="24"/>
+          <w:szCs w:val="24"/>
+        </w:rPr>
+        <w:t>jQuery</w:t>
+      </w:r>
+      <w:proofErr w:type="spellEnd"/>
+      <w:r>
+        <w:rPr>
+          <w:sz w:val="24"/>
+          <w:szCs w:val="24"/>
+        </w:rPr>
+        <w:t xml:space="preserve">/JS/AJAX, PHP, </w:t>
+      </w:r>
+      <w:proofErr w:type="spellStart"/>
+      <w:r>
+        <w:rPr>
+          <w:sz w:val="24"/>
+          <w:szCs w:val="24"/>
+        </w:rPr>
+        <w:t>Bootstrap</w:t>
+      </w:r>
+      <w:proofErr w:type="spellEnd"/>
+      <w:r>
+        <w:rPr>
+          <w:sz w:val="24"/>
+          <w:szCs w:val="24"/>
+        </w:rPr>
+        <w:t>/outros frameworks</w:t>
+      </w:r>
+      <w:r>
+        <w:rPr>
+          <w:sz w:val="24"/>
+          <w:szCs w:val="24"/>
+        </w:rPr>
+        <w:t>.</w:t>
+      </w:r>
+    </w:p>
+    <w:p>
+      <w:pPr>
+        <w:rPr>
+          <w:b/>
+          <w:bCs/>
+          <w:sz w:val="24"/>
+          <w:szCs w:val="24"/>
+          <w:lang w:val="en-US"/>
+        </w:rPr>
+      </w:pPr>
+      <w:r>
+        <w:rPr>
+          <w:b/>
+          <w:bCs/>
+          <w:sz w:val="24"/>
+          <w:szCs w:val="24"/>
+          <w:lang w:val="en-US"/>
+        </w:rPr>
+        <w:t>Back-end</w:t>
+      </w:r>
+      <w:r>
+        <w:rPr>
+          <w:b/>
+          <w:bCs/>
+          <w:sz w:val="24"/>
+          <w:szCs w:val="24"/>
+          <w:lang w:val="en-US"/>
+        </w:rPr>
+        <w:t>:</w:t>
+      </w:r>
+    </w:p>
+    <w:p>
+      <w:pPr>
+        <w:pStyle w:val="PargrafodaLista"/>
+        <w:numPr>
+          <w:ilvl w:val="0"/>
+          <w:numId w:val="7"/>
+        </w:numPr>
+        <w:rPr>
+          <w:sz w:val="24"/>
+          <w:szCs w:val="24"/>
+        </w:rPr>
+      </w:pPr>
+      <w:r>
+        <w:rPr>
+          <w:sz w:val="24"/>
+          <w:szCs w:val="24"/>
+        </w:rPr>
+        <w:t>“Parte de trás”.</w:t>
+      </w:r>
+    </w:p>
+    <w:p>
+      <w:pPr>
+        <w:pStyle w:val="PargrafodaLista"/>
+        <w:numPr>
+          <w:ilvl w:val="0"/>
+          <w:numId w:val="7"/>
+        </w:numPr>
+        <w:rPr>
+          <w:sz w:val="24"/>
+          <w:szCs w:val="24"/>
+        </w:rPr>
+      </w:pPr>
+      <w:r>
+        <w:rPr>
+          <w:sz w:val="24"/>
+          <w:szCs w:val="24"/>
+        </w:rPr>
+        <w:t>Servidores, bancos de dados.</w:t>
+      </w:r>
+    </w:p>
+    <w:p>
+      <w:pPr>
+        <w:pStyle w:val="PargrafodaLista"/>
+        <w:numPr>
+          <w:ilvl w:val="0"/>
+          <w:numId w:val="7"/>
+        </w:numPr>
+        <w:rPr>
+          <w:sz w:val="24"/>
+          <w:szCs w:val="24"/>
+        </w:rPr>
+      </w:pPr>
+      <w:r>
+        <w:rPr>
+          <w:sz w:val="24"/>
+          <w:szCs w:val="24"/>
+        </w:rPr>
+        <w:t>“meio-de-campo” entre interface e bancos de dados, regras de negócios, validações.</w:t>
+      </w:r>
+    </w:p>
+    <w:p>
+      <w:pPr>
+        <w:pStyle w:val="PargrafodaLista"/>
+        <w:numPr>
+          <w:ilvl w:val="0"/>
+          <w:numId w:val="7"/>
+        </w:numPr>
+        <w:rPr>
+          <w:sz w:val="24"/>
+          <w:szCs w:val="24"/>
+        </w:rPr>
+      </w:pPr>
+      <w:r>
+        <w:rPr>
+          <w:sz w:val="24"/>
+          <w:szCs w:val="24"/>
+        </w:rPr>
+        <w:t xml:space="preserve">MySQL, Oracle, protocolos de comunicação, PHP, Java, </w:t>
+      </w:r>
+      <w:proofErr w:type="spellStart"/>
+      <w:r>
+        <w:rPr>
+          <w:sz w:val="24"/>
+          <w:szCs w:val="24"/>
+        </w:rPr>
+        <w:t>node,js</w:t>
+      </w:r>
+      <w:proofErr w:type="spellEnd"/>
+      <w:r>
+        <w:rPr>
+          <w:sz w:val="24"/>
+          <w:szCs w:val="24"/>
+        </w:rPr>
+        <w:t>.</w:t>
+      </w:r>
+    </w:p>
+    <w:p>
+      <w:pPr>
+        <w:rPr>
+          <w:b/>
+          <w:bCs/>
+          <w:sz w:val="24"/>
+          <w:szCs w:val="24"/>
+          <w:lang w:val="en-US"/>
+        </w:rPr>
+      </w:pPr>
+      <w:r>
+        <w:rPr>
+          <w:b/>
+          <w:bCs/>
+          <w:sz w:val="24"/>
+          <w:szCs w:val="24"/>
+          <w:lang w:val="en-US"/>
+        </w:rPr>
+        <w:t>Full stack</w:t>
+      </w:r>
+      <w:r>
+        <w:rPr>
+          <w:b/>
+          <w:bCs/>
+          <w:sz w:val="24"/>
+          <w:szCs w:val="24"/>
+          <w:lang w:val="en-US"/>
+        </w:rPr>
+        <w:t>:</w:t>
+      </w:r>
+      <w:r>
+        <w:rPr>
+          <w:b/>
+          <w:bCs/>
+          <w:sz w:val="24"/>
+          <w:szCs w:val="24"/>
+          <w:lang w:val="en-US"/>
+        </w:rPr>
+        <w:t xml:space="preserve"> </w:t>
+      </w:r>
+    </w:p>
+    <w:p>
+      <w:pPr>
+        <w:pStyle w:val="PargrafodaLista"/>
+        <w:numPr>
+          <w:ilvl w:val="0"/>
+          <w:numId w:val="6"/>
+        </w:numPr>
+        <w:rPr>
+          <w:sz w:val="24"/>
+          <w:szCs w:val="24"/>
+        </w:rPr>
+      </w:pPr>
+      <w:r>
+        <w:rPr>
+          <w:sz w:val="24"/>
+          <w:szCs w:val="24"/>
+        </w:rPr>
+        <w:t>Profissional que sabe trabalhar em todas as camadas das tecnologias de desenvolvimento/execução de um app/</w:t>
+      </w:r>
+      <w:proofErr w:type="spellStart"/>
+      <w:r>
+        <w:rPr>
+          <w:sz w:val="24"/>
+          <w:szCs w:val="24"/>
+        </w:rPr>
+        <w:t>sw</w:t>
+      </w:r>
+      <w:proofErr w:type="spellEnd"/>
+      <w:r>
+        <w:rPr>
+          <w:sz w:val="24"/>
+          <w:szCs w:val="24"/>
+        </w:rPr>
+        <w:t>.</w:t>
+      </w:r>
+    </w:p>
+    <w:p>
+      <w:pPr>
+        <w:jc w:val="center"/>
+        <w:rPr>
+          <w:sz w:val="24"/>
+          <w:szCs w:val="24"/>
+        </w:rPr>
+      </w:pPr>
+      <w:r>
+        <w:rPr>
+          <w:noProof/>
+          <w:sz w:val="24"/>
+          <w:szCs w:val="24"/>
+        </w:rPr>
+        <w:drawing>
+          <wp:inline distT="0" distB="0" distL="0" distR="0" wp14:anchorId="7B4419C1" wp14:editId="4BCB503A">
+            <wp:extent cx="4447642" cy="2597335"/>
+            <wp:effectExtent l="0" t="0" r="0" b="0"/>
+            <wp:docPr id="2" name="Imagem 2"/>
+            <wp:cNvGraphicFramePr>
+              <a:graphicFrameLocks xmlns:a="http://schemas.openxmlformats.org/drawingml/2006/main" noChangeAspect="1"/>
+            </wp:cNvGraphicFramePr>
+            <a:graphic xmlns:a="http://schemas.openxmlformats.org/drawingml/2006/main">
+              <a:graphicData uri="http://schemas.openxmlformats.org/drawingml/2006/picture">
+                <pic:pic xmlns:pic="http://schemas.openxmlformats.org/drawingml/2006/picture">
+                  <pic:nvPicPr>
+                    <pic:cNvPr id="0" name="Picture 1"/>
+                    <pic:cNvPicPr>
+                      <a:picLocks noChangeAspect="1" noChangeArrowheads="1"/>
+                    </pic:cNvPicPr>
+                  </pic:nvPicPr>
+                  <pic:blipFill>
+                    <a:blip r:embed="rId6">
+                      <a:extLst>
+                        <a:ext uri="{28A0092B-C50C-407E-A947-70E740481C1C}">
+                          <a14:useLocalDpi xmlns:a14="http://schemas.microsoft.com/office/drawing/2010/main" val="0"/>
+                        </a:ext>
+                      </a:extLst>
+                    </a:blip>
+                    <a:srcRect/>
+                    <a:stretch>
+                      <a:fillRect/>
+                    </a:stretch>
+                  </pic:blipFill>
+                  <pic:spPr bwMode="auto">
+                    <a:xfrm>
+                      <a:off x="0" y="0"/>
+                      <a:ext cx="4451815" cy="2599772"/>
+                    </a:xfrm>
+                    <a:prstGeom prst="rect">
+                      <a:avLst/>
+                    </a:prstGeom>
+                    <a:noFill/>
+                    <a:ln>
+                      <a:noFill/>
+                    </a:ln>
+                  </pic:spPr>
+                </pic:pic>
+              </a:graphicData>
+            </a:graphic>
+          </wp:inline>
+        </w:drawing>
+      </w:r>
+    </w:p>
+    <w:p>
+      <w:pPr>
+        <w:rPr>
+          <w:sz w:val="24"/>
+          <w:szCs w:val="24"/>
+        </w:rPr>
+      </w:pPr>
+    </w:p>
+    <w:p>
+      <w:pPr>
+        <w:jc w:val="center"/>
+        <w:rPr>
+          <w:b/>
+          <w:bCs/>
+          <w:sz w:val="32"/>
+          <w:szCs w:val="32"/>
+        </w:rPr>
+      </w:pPr>
+      <w:r>
+        <w:rPr>
+          <w:b/>
+          <w:bCs/>
+          <w:sz w:val="32"/>
+          <w:szCs w:val="32"/>
+        </w:rPr>
+        <w:t>Principais Linguagens</w:t>
+      </w:r>
+    </w:p>
+    <w:p>
+      <w:pPr>
+        <w:pStyle w:val="PargrafodaLista"/>
+        <w:numPr>
+          <w:ilvl w:val="0"/>
+          <w:numId w:val="6"/>
+        </w:numPr>
+        <w:rPr>
+          <w:sz w:val="24"/>
+          <w:szCs w:val="24"/>
+        </w:rPr>
+      </w:pPr>
+      <w:r>
+        <w:rPr>
+          <w:sz w:val="24"/>
+          <w:szCs w:val="24"/>
+        </w:rPr>
+        <w:t>HTML</w:t>
+      </w:r>
+    </w:p>
+    <w:p>
+      <w:pPr>
+        <w:pStyle w:val="PargrafodaLista"/>
+        <w:numPr>
+          <w:ilvl w:val="0"/>
+          <w:numId w:val="6"/>
+        </w:numPr>
+        <w:rPr>
+          <w:sz w:val="24"/>
+          <w:szCs w:val="24"/>
+        </w:rPr>
+      </w:pPr>
+      <w:r>
+        <w:rPr>
+          <w:sz w:val="24"/>
+          <w:szCs w:val="24"/>
+        </w:rPr>
+        <w:t>CSS</w:t>
+      </w:r>
+    </w:p>
+    <w:p>
+      <w:pPr>
+        <w:pStyle w:val="PargrafodaLista"/>
+        <w:numPr>
+          <w:ilvl w:val="0"/>
+          <w:numId w:val="6"/>
+        </w:numPr>
+        <w:rPr>
+          <w:sz w:val="24"/>
+          <w:szCs w:val="24"/>
+        </w:rPr>
+      </w:pPr>
+      <w:proofErr w:type="spellStart"/>
+      <w:r>
+        <w:rPr>
+          <w:sz w:val="24"/>
+          <w:szCs w:val="24"/>
+        </w:rPr>
+        <w:t>JavaScript</w:t>
+      </w:r>
+      <w:proofErr w:type="spellEnd"/>
+      <w:r>
+        <w:rPr>
+          <w:sz w:val="24"/>
+          <w:szCs w:val="24"/>
+        </w:rPr>
+        <w:t xml:space="preserve"> (</w:t>
+      </w:r>
+      <w:proofErr w:type="spellStart"/>
+      <w:r>
+        <w:rPr>
+          <w:sz w:val="24"/>
+          <w:szCs w:val="24"/>
+        </w:rPr>
+        <w:t>jQuery</w:t>
+      </w:r>
+      <w:proofErr w:type="spellEnd"/>
+      <w:r>
+        <w:rPr>
+          <w:sz w:val="24"/>
+          <w:szCs w:val="24"/>
+        </w:rPr>
+        <w:t xml:space="preserve">, AJAX, diversas </w:t>
+      </w:r>
+      <w:proofErr w:type="spellStart"/>
+      <w:r>
+        <w:rPr>
+          <w:sz w:val="24"/>
+          <w:szCs w:val="24"/>
+        </w:rPr>
+        <w:t>libs</w:t>
+      </w:r>
+      <w:proofErr w:type="spellEnd"/>
+      <w:r>
+        <w:rPr>
+          <w:sz w:val="24"/>
+          <w:szCs w:val="24"/>
+        </w:rPr>
+        <w:t>)</w:t>
+      </w:r>
+    </w:p>
+    <w:p>
+      <w:pPr>
+        <w:pStyle w:val="PargrafodaLista"/>
+        <w:numPr>
+          <w:ilvl w:val="0"/>
+          <w:numId w:val="6"/>
+        </w:numPr>
+        <w:rPr>
+          <w:sz w:val="24"/>
+          <w:szCs w:val="24"/>
+        </w:rPr>
+      </w:pPr>
+      <w:r>
+        <w:rPr>
+          <w:sz w:val="24"/>
+          <w:szCs w:val="24"/>
+        </w:rPr>
+        <w:t>PHP</w:t>
+      </w:r>
+    </w:p>
+    <w:p>
+      <w:pPr>
+        <w:pStyle w:val="PargrafodaLista"/>
+        <w:numPr>
+          <w:ilvl w:val="0"/>
+          <w:numId w:val="6"/>
+        </w:numPr>
+        <w:rPr>
+          <w:sz w:val="24"/>
+          <w:szCs w:val="24"/>
+        </w:rPr>
+      </w:pPr>
+      <w:r>
+        <w:rPr>
+          <w:sz w:val="24"/>
+          <w:szCs w:val="24"/>
+        </w:rPr>
+        <w:t>.NET</w:t>
+      </w:r>
+    </w:p>
+    <w:p>
+      <w:pPr>
+        <w:pStyle w:val="PargrafodaLista"/>
+        <w:numPr>
+          <w:ilvl w:val="0"/>
+          <w:numId w:val="6"/>
+        </w:numPr>
+        <w:rPr>
+          <w:sz w:val="24"/>
+          <w:szCs w:val="24"/>
+        </w:rPr>
+      </w:pPr>
+      <w:r>
+        <w:rPr>
+          <w:sz w:val="24"/>
+          <w:szCs w:val="24"/>
+        </w:rPr>
+        <w:t>ASP</w:t>
+      </w:r>
+    </w:p>
+    <w:p>
+      <w:pPr>
+        <w:pStyle w:val="PargrafodaLista"/>
+        <w:numPr>
+          <w:ilvl w:val="0"/>
+          <w:numId w:val="6"/>
+        </w:numPr>
+        <w:rPr>
+          <w:sz w:val="24"/>
+          <w:szCs w:val="24"/>
+        </w:rPr>
+      </w:pPr>
+      <w:r>
+        <w:rPr>
+          <w:sz w:val="24"/>
+          <w:szCs w:val="24"/>
+        </w:rPr>
+        <w:t>Java</w:t>
+      </w:r>
+    </w:p>
+    <w:p>
+      <w:pPr>
+        <w:pStyle w:val="PargrafodaLista"/>
+        <w:numPr>
+          <w:ilvl w:val="0"/>
+          <w:numId w:val="6"/>
+        </w:numPr>
+        <w:rPr>
+          <w:sz w:val="24"/>
+          <w:szCs w:val="24"/>
+        </w:rPr>
+      </w:pPr>
+      <w:r>
+        <w:rPr>
+          <w:sz w:val="24"/>
+          <w:szCs w:val="24"/>
+        </w:rPr>
+        <w:t>Ruby (</w:t>
+      </w:r>
+      <w:proofErr w:type="spellStart"/>
+      <w:r>
+        <w:rPr>
+          <w:sz w:val="24"/>
+          <w:szCs w:val="24"/>
+        </w:rPr>
+        <w:t>on</w:t>
+      </w:r>
+      <w:proofErr w:type="spellEnd"/>
+      <w:r>
+        <w:rPr>
+          <w:sz w:val="24"/>
+          <w:szCs w:val="24"/>
+        </w:rPr>
+        <w:t xml:space="preserve"> </w:t>
+      </w:r>
+      <w:proofErr w:type="spellStart"/>
+      <w:r>
+        <w:rPr>
+          <w:sz w:val="24"/>
+          <w:szCs w:val="24"/>
+        </w:rPr>
+        <w:t>Rails</w:t>
+      </w:r>
+      <w:proofErr w:type="spellEnd"/>
+      <w:r>
+        <w:rPr>
+          <w:sz w:val="24"/>
+          <w:szCs w:val="24"/>
+        </w:rPr>
+        <w:t>)</w:t>
+      </w:r>
+    </w:p>
+    <w:p>
+      <w:pPr>
+        <w:pStyle w:val="PargrafodaLista"/>
+        <w:numPr>
+          <w:ilvl w:val="0"/>
+          <w:numId w:val="6"/>
+        </w:numPr>
+        <w:rPr>
+          <w:sz w:val="24"/>
+          <w:szCs w:val="24"/>
+        </w:rPr>
+      </w:pPr>
+      <w:r>
+        <w:rPr>
+          <w:sz w:val="24"/>
+          <w:szCs w:val="24"/>
+        </w:rPr>
+        <w:t>Python</w:t>
+      </w:r>
+    </w:p>
+    <w:p>
+      <w:pPr>
+        <w:pStyle w:val="PargrafodaLista"/>
+        <w:numPr>
+          <w:ilvl w:val="0"/>
+          <w:numId w:val="6"/>
+        </w:numPr>
+        <w:rPr>
+          <w:sz w:val="24"/>
+          <w:szCs w:val="24"/>
+        </w:rPr>
+      </w:pPr>
+      <w:r>
+        <w:rPr>
+          <w:sz w:val="24"/>
+          <w:szCs w:val="24"/>
+        </w:rPr>
+        <w:t>Perl</w:t>
+      </w:r>
+    </w:p>
+    <w:p>
+      <w:pPr>
+        <w:pStyle w:val="PargrafodaLista"/>
+        <w:numPr>
+          <w:ilvl w:val="0"/>
+          <w:numId w:val="6"/>
+        </w:numPr>
+        <w:rPr>
+          <w:sz w:val="24"/>
+          <w:szCs w:val="24"/>
+        </w:rPr>
+      </w:pPr>
+      <w:r>
+        <w:rPr>
+          <w:sz w:val="24"/>
+          <w:szCs w:val="24"/>
+        </w:rPr>
+        <w:t>C/C++/C#</w:t>
+      </w:r>
+    </w:p>
+    <w:p>
+      <w:pPr>
+        <w:jc w:val="center"/>
+        <w:rPr>
+          <w:b/>
+          <w:bCs/>
+          <w:sz w:val="32"/>
+          <w:szCs w:val="32"/>
+        </w:rPr>
+      </w:pPr>
+      <w:r>
+        <w:rPr>
+          <w:b/>
+          <w:bCs/>
+          <w:sz w:val="32"/>
+          <w:szCs w:val="32"/>
+        </w:rPr>
+        <w:t>Termos comuns</w:t>
+      </w:r>
+    </w:p>
+    <w:p>
+      <w:pPr>
+        <w:pStyle w:val="PargrafodaLista"/>
+        <w:numPr>
+          <w:ilvl w:val="0"/>
+          <w:numId w:val="8"/>
+        </w:numPr>
+        <w:rPr>
+          <w:sz w:val="24"/>
+          <w:szCs w:val="24"/>
+        </w:rPr>
+      </w:pPr>
+      <w:r>
+        <w:rPr>
+          <w:sz w:val="24"/>
+          <w:szCs w:val="24"/>
+        </w:rPr>
+        <w:t>404</w:t>
+      </w:r>
+    </w:p>
+    <w:p>
+      <w:pPr>
+        <w:pStyle w:val="PargrafodaLista"/>
+        <w:numPr>
+          <w:ilvl w:val="0"/>
+          <w:numId w:val="8"/>
+        </w:numPr>
+        <w:rPr>
+          <w:sz w:val="24"/>
+          <w:szCs w:val="24"/>
+        </w:rPr>
+      </w:pPr>
+      <w:r>
+        <w:rPr>
+          <w:sz w:val="24"/>
+          <w:szCs w:val="24"/>
+        </w:rPr>
+        <w:t>Algoritmo</w:t>
+      </w:r>
+    </w:p>
+    <w:p>
+      <w:pPr>
+        <w:pStyle w:val="PargrafodaLista"/>
+        <w:numPr>
+          <w:ilvl w:val="0"/>
+          <w:numId w:val="8"/>
+        </w:numPr>
+        <w:rPr>
+          <w:sz w:val="24"/>
+          <w:szCs w:val="24"/>
+        </w:rPr>
+      </w:pPr>
+      <w:r>
+        <w:rPr>
+          <w:sz w:val="24"/>
+          <w:szCs w:val="24"/>
+        </w:rPr>
+        <w:t>ALT</w:t>
+      </w:r>
+    </w:p>
+    <w:p>
+      <w:pPr>
+        <w:pStyle w:val="PargrafodaLista"/>
+        <w:numPr>
+          <w:ilvl w:val="0"/>
+          <w:numId w:val="8"/>
+        </w:numPr>
+        <w:rPr>
+          <w:sz w:val="24"/>
+          <w:szCs w:val="24"/>
+        </w:rPr>
+      </w:pPr>
+      <w:r>
+        <w:rPr>
+          <w:sz w:val="24"/>
+          <w:szCs w:val="24"/>
+        </w:rPr>
+        <w:t>API</w:t>
+      </w:r>
+    </w:p>
+    <w:p>
+      <w:pPr>
+        <w:pStyle w:val="PargrafodaLista"/>
+        <w:numPr>
+          <w:ilvl w:val="0"/>
+          <w:numId w:val="8"/>
+        </w:numPr>
+        <w:rPr>
+          <w:sz w:val="24"/>
+          <w:szCs w:val="24"/>
+        </w:rPr>
+      </w:pPr>
+      <w:r>
+        <w:rPr>
+          <w:sz w:val="24"/>
+          <w:szCs w:val="24"/>
+        </w:rPr>
+        <w:t>Aplicação</w:t>
+      </w:r>
+    </w:p>
+    <w:p>
+      <w:pPr>
+        <w:pStyle w:val="PargrafodaLista"/>
+        <w:numPr>
+          <w:ilvl w:val="0"/>
+          <w:numId w:val="8"/>
+        </w:numPr>
+        <w:rPr>
+          <w:sz w:val="24"/>
+          <w:szCs w:val="24"/>
+        </w:rPr>
+      </w:pPr>
+      <w:r>
+        <w:rPr>
+          <w:sz w:val="24"/>
+          <w:szCs w:val="24"/>
+        </w:rPr>
+        <w:t>Back-</w:t>
+      </w:r>
+      <w:proofErr w:type="spellStart"/>
+      <w:r>
+        <w:rPr>
+          <w:sz w:val="24"/>
+          <w:szCs w:val="24"/>
+        </w:rPr>
+        <w:t>end</w:t>
+      </w:r>
+      <w:proofErr w:type="spellEnd"/>
+    </w:p>
+    <w:p>
+      <w:pPr>
+        <w:pStyle w:val="PargrafodaLista"/>
+        <w:numPr>
+          <w:ilvl w:val="0"/>
+          <w:numId w:val="8"/>
+        </w:numPr>
+        <w:rPr>
+          <w:sz w:val="24"/>
+          <w:szCs w:val="24"/>
+        </w:rPr>
+      </w:pPr>
+      <w:r>
+        <w:rPr>
+          <w:sz w:val="24"/>
+          <w:szCs w:val="24"/>
+        </w:rPr>
+        <w:t>Biblioteca/</w:t>
+      </w:r>
+      <w:proofErr w:type="spellStart"/>
+      <w:r>
+        <w:rPr>
+          <w:sz w:val="24"/>
+          <w:szCs w:val="24"/>
+        </w:rPr>
+        <w:t>dll</w:t>
+      </w:r>
+      <w:proofErr w:type="spellEnd"/>
+      <w:r>
+        <w:rPr>
+          <w:sz w:val="24"/>
+          <w:szCs w:val="24"/>
+        </w:rPr>
+        <w:t xml:space="preserve"> (conjunto de ferramentas disponíveis)</w:t>
+      </w:r>
+    </w:p>
+    <w:p>
+      <w:pPr>
+        <w:pStyle w:val="PargrafodaLista"/>
+        <w:numPr>
+          <w:ilvl w:val="0"/>
+          <w:numId w:val="8"/>
+        </w:numPr>
+        <w:rPr>
+          <w:sz w:val="24"/>
+          <w:szCs w:val="24"/>
+        </w:rPr>
+      </w:pPr>
+      <w:proofErr w:type="spellStart"/>
+      <w:r>
+        <w:rPr>
+          <w:sz w:val="24"/>
+          <w:szCs w:val="24"/>
+        </w:rPr>
+        <w:t>Bootstrap</w:t>
+      </w:r>
+      <w:proofErr w:type="spellEnd"/>
+      <w:r>
+        <w:rPr>
+          <w:sz w:val="24"/>
+          <w:szCs w:val="24"/>
+        </w:rPr>
+        <w:t xml:space="preserve"> (Framework </w:t>
+      </w:r>
+      <w:proofErr w:type="spellStart"/>
+      <w:r>
+        <w:rPr>
+          <w:sz w:val="24"/>
+          <w:szCs w:val="24"/>
+        </w:rPr>
+        <w:t>JavaScript</w:t>
+      </w:r>
+      <w:proofErr w:type="spellEnd"/>
+      <w:r>
+        <w:rPr>
+          <w:sz w:val="24"/>
+          <w:szCs w:val="24"/>
+        </w:rPr>
+        <w:t>)</w:t>
+      </w:r>
+    </w:p>
+    <w:p>
+      <w:pPr>
+        <w:pStyle w:val="PargrafodaLista"/>
+        <w:numPr>
+          <w:ilvl w:val="0"/>
+          <w:numId w:val="8"/>
+        </w:numPr>
+        <w:rPr>
+          <w:sz w:val="24"/>
+          <w:szCs w:val="24"/>
+        </w:rPr>
+      </w:pPr>
+      <w:r>
+        <w:rPr>
+          <w:sz w:val="24"/>
+          <w:szCs w:val="24"/>
+        </w:rPr>
+        <w:t>Breakpoints (Pontos chaves de quando montamos uma tela, ou pontos de parada em debug)</w:t>
+      </w:r>
+    </w:p>
+    <w:p>
+      <w:pPr>
+        <w:pStyle w:val="PargrafodaLista"/>
+        <w:numPr>
+          <w:ilvl w:val="0"/>
+          <w:numId w:val="8"/>
+        </w:numPr>
+        <w:rPr>
+          <w:sz w:val="24"/>
+          <w:szCs w:val="24"/>
+        </w:rPr>
+      </w:pPr>
+      <w:r>
+        <w:rPr>
+          <w:sz w:val="24"/>
+          <w:szCs w:val="24"/>
+        </w:rPr>
+        <w:t>Browser/navegador</w:t>
+      </w:r>
+    </w:p>
+    <w:p>
+      <w:pPr>
+        <w:pStyle w:val="PargrafodaLista"/>
+        <w:numPr>
+          <w:ilvl w:val="0"/>
+          <w:numId w:val="8"/>
+        </w:numPr>
+        <w:rPr>
+          <w:sz w:val="24"/>
+          <w:szCs w:val="24"/>
+        </w:rPr>
+      </w:pPr>
+      <w:r>
+        <w:rPr>
+          <w:sz w:val="24"/>
+          <w:szCs w:val="24"/>
+        </w:rPr>
+        <w:t>Bug</w:t>
+      </w:r>
+    </w:p>
+    <w:p>
+      <w:pPr>
+        <w:pStyle w:val="PargrafodaLista"/>
+        <w:numPr>
+          <w:ilvl w:val="0"/>
+          <w:numId w:val="8"/>
+        </w:numPr>
+        <w:rPr>
+          <w:sz w:val="24"/>
+          <w:szCs w:val="24"/>
+        </w:rPr>
+      </w:pPr>
+      <w:r>
+        <w:rPr>
+          <w:sz w:val="24"/>
+          <w:szCs w:val="24"/>
+        </w:rPr>
+        <w:t>Cache</w:t>
+      </w:r>
+    </w:p>
+    <w:p>
+      <w:pPr>
+        <w:pStyle w:val="PargrafodaLista"/>
+        <w:numPr>
+          <w:ilvl w:val="0"/>
+          <w:numId w:val="8"/>
+        </w:numPr>
+        <w:rPr>
+          <w:sz w:val="24"/>
+          <w:szCs w:val="24"/>
+        </w:rPr>
+      </w:pPr>
+      <w:r>
+        <w:rPr>
+          <w:sz w:val="24"/>
+          <w:szCs w:val="24"/>
+        </w:rPr>
+        <w:t>Código</w:t>
+      </w:r>
+    </w:p>
+    <w:p>
+      <w:pPr>
+        <w:pStyle w:val="PargrafodaLista"/>
+        <w:numPr>
+          <w:ilvl w:val="0"/>
+          <w:numId w:val="8"/>
+        </w:numPr>
+        <w:rPr>
+          <w:sz w:val="24"/>
+          <w:szCs w:val="24"/>
+        </w:rPr>
+      </w:pPr>
+      <w:r>
+        <w:rPr>
+          <w:sz w:val="24"/>
+          <w:szCs w:val="24"/>
+        </w:rPr>
+        <w:t>Controle de versão</w:t>
+      </w:r>
+    </w:p>
+    <w:p>
+      <w:pPr>
+        <w:pStyle w:val="PargrafodaLista"/>
+        <w:numPr>
+          <w:ilvl w:val="0"/>
+          <w:numId w:val="8"/>
+        </w:numPr>
+        <w:rPr>
+          <w:sz w:val="24"/>
+          <w:szCs w:val="24"/>
+        </w:rPr>
+      </w:pPr>
+      <w:r>
+        <w:rPr>
+          <w:sz w:val="24"/>
+          <w:szCs w:val="24"/>
+        </w:rPr>
+        <w:t>Cookies</w:t>
+      </w:r>
+    </w:p>
+    <w:p>
+      <w:pPr>
+        <w:pStyle w:val="PargrafodaLista"/>
+        <w:numPr>
+          <w:ilvl w:val="0"/>
+          <w:numId w:val="8"/>
+        </w:numPr>
+        <w:rPr>
+          <w:sz w:val="24"/>
+          <w:szCs w:val="24"/>
+        </w:rPr>
+      </w:pPr>
+      <w:r>
+        <w:rPr>
+          <w:sz w:val="24"/>
+          <w:szCs w:val="24"/>
+        </w:rPr>
+        <w:t>Debug</w:t>
+      </w:r>
+    </w:p>
+    <w:p>
+      <w:pPr>
+        <w:pStyle w:val="PargrafodaLista"/>
+        <w:numPr>
+          <w:ilvl w:val="0"/>
+          <w:numId w:val="8"/>
+        </w:numPr>
+        <w:rPr>
+          <w:sz w:val="24"/>
+          <w:szCs w:val="24"/>
+        </w:rPr>
+      </w:pPr>
+      <w:proofErr w:type="spellStart"/>
+      <w:r>
+        <w:rPr>
+          <w:sz w:val="24"/>
+          <w:szCs w:val="24"/>
+        </w:rPr>
+        <w:t>Deploy</w:t>
+      </w:r>
+      <w:proofErr w:type="spellEnd"/>
+      <w:r>
+        <w:rPr>
+          <w:sz w:val="24"/>
+          <w:szCs w:val="24"/>
+        </w:rPr>
+        <w:t xml:space="preserve"> (pacote enviado para ser publicado)</w:t>
+      </w:r>
+    </w:p>
+    <w:p>
+      <w:pPr>
+        <w:pStyle w:val="PargrafodaLista"/>
+        <w:numPr>
+          <w:ilvl w:val="0"/>
+          <w:numId w:val="8"/>
+        </w:numPr>
+        <w:rPr>
+          <w:sz w:val="24"/>
+          <w:szCs w:val="24"/>
+        </w:rPr>
+      </w:pPr>
+      <w:proofErr w:type="spellStart"/>
+      <w:r>
+        <w:rPr>
+          <w:sz w:val="24"/>
+          <w:szCs w:val="24"/>
+        </w:rPr>
+        <w:t>Desing</w:t>
+      </w:r>
+      <w:proofErr w:type="spellEnd"/>
+      <w:r>
+        <w:rPr>
+          <w:sz w:val="24"/>
+          <w:szCs w:val="24"/>
+        </w:rPr>
+        <w:t xml:space="preserve"> adaptativo/responsivo (Se adequa a qualquer </w:t>
+      </w:r>
+      <w:proofErr w:type="spellStart"/>
+      <w:r>
+        <w:rPr>
+          <w:sz w:val="24"/>
+          <w:szCs w:val="24"/>
+        </w:rPr>
+        <w:t>proporsão</w:t>
+      </w:r>
+      <w:proofErr w:type="spellEnd"/>
+      <w:r>
+        <w:rPr>
+          <w:sz w:val="24"/>
+          <w:szCs w:val="24"/>
+        </w:rPr>
+        <w:t>)</w:t>
+      </w:r>
+    </w:p>
+    <w:p>
+      <w:pPr>
+        <w:pStyle w:val="PargrafodaLista"/>
+        <w:numPr>
+          <w:ilvl w:val="0"/>
+          <w:numId w:val="8"/>
+        </w:numPr>
+        <w:rPr>
+          <w:sz w:val="24"/>
+          <w:szCs w:val="24"/>
+        </w:rPr>
+      </w:pPr>
+      <w:r>
+        <w:rPr>
+          <w:sz w:val="24"/>
+          <w:szCs w:val="24"/>
+        </w:rPr>
+        <w:t>DNS</w:t>
+      </w:r>
+    </w:p>
+    <w:p>
+      <w:pPr>
+        <w:pStyle w:val="PargrafodaLista"/>
+        <w:numPr>
+          <w:ilvl w:val="0"/>
+          <w:numId w:val="8"/>
+        </w:numPr>
+        <w:rPr>
+          <w:sz w:val="24"/>
+          <w:szCs w:val="24"/>
+        </w:rPr>
+      </w:pPr>
+      <w:r>
+        <w:rPr>
+          <w:sz w:val="24"/>
+          <w:szCs w:val="24"/>
+        </w:rPr>
+        <w:t>Documentação</w:t>
+      </w:r>
+    </w:p>
+    <w:p>
+      <w:pPr>
+        <w:pStyle w:val="PargrafodaLista"/>
+        <w:numPr>
+          <w:ilvl w:val="0"/>
+          <w:numId w:val="8"/>
+        </w:numPr>
+        <w:rPr>
+          <w:sz w:val="24"/>
+          <w:szCs w:val="24"/>
+        </w:rPr>
+      </w:pPr>
+      <w:r>
+        <w:rPr>
+          <w:sz w:val="24"/>
+          <w:szCs w:val="24"/>
+        </w:rPr>
+        <w:t>DPI (Densidade de pixels)</w:t>
+      </w:r>
+    </w:p>
+    <w:p>
+      <w:pPr>
+        <w:pStyle w:val="PargrafodaLista"/>
+        <w:numPr>
+          <w:ilvl w:val="0"/>
+          <w:numId w:val="8"/>
+        </w:numPr>
+        <w:rPr>
+          <w:sz w:val="24"/>
+          <w:szCs w:val="24"/>
+        </w:rPr>
+      </w:pPr>
+      <w:r>
+        <w:rPr>
+          <w:sz w:val="24"/>
+          <w:szCs w:val="24"/>
+        </w:rPr>
+        <w:t>Editor de texto</w:t>
+      </w:r>
+    </w:p>
+    <w:p>
+      <w:pPr>
+        <w:pStyle w:val="PargrafodaLista"/>
+        <w:numPr>
+          <w:ilvl w:val="0"/>
+          <w:numId w:val="8"/>
+        </w:numPr>
+        <w:rPr>
+          <w:sz w:val="24"/>
+          <w:szCs w:val="24"/>
+        </w:rPr>
+      </w:pPr>
+      <w:r>
+        <w:rPr>
+          <w:sz w:val="24"/>
+          <w:szCs w:val="24"/>
+        </w:rPr>
+        <w:t xml:space="preserve">Estrutura de dados (Fila, </w:t>
+      </w:r>
+      <w:proofErr w:type="spellStart"/>
+      <w:r>
+        <w:rPr>
+          <w:sz w:val="24"/>
+          <w:szCs w:val="24"/>
+        </w:rPr>
+        <w:t>array</w:t>
+      </w:r>
+      <w:proofErr w:type="spellEnd"/>
+      <w:r>
+        <w:rPr>
+          <w:sz w:val="24"/>
+          <w:szCs w:val="24"/>
+        </w:rPr>
+        <w:t xml:space="preserve">, char, </w:t>
+      </w:r>
+      <w:proofErr w:type="spellStart"/>
+      <w:r>
+        <w:rPr>
+          <w:sz w:val="24"/>
+          <w:szCs w:val="24"/>
+        </w:rPr>
+        <w:t>interger</w:t>
+      </w:r>
+      <w:proofErr w:type="spellEnd"/>
+      <w:r>
+        <w:rPr>
+          <w:sz w:val="24"/>
+          <w:szCs w:val="24"/>
+        </w:rPr>
+        <w:t>)</w:t>
+      </w:r>
+    </w:p>
+    <w:p>
+      <w:pPr>
+        <w:pStyle w:val="PargrafodaLista"/>
+        <w:numPr>
+          <w:ilvl w:val="0"/>
+          <w:numId w:val="8"/>
+        </w:numPr>
+        <w:rPr>
+          <w:sz w:val="24"/>
+          <w:szCs w:val="24"/>
+        </w:rPr>
+      </w:pPr>
+      <w:proofErr w:type="spellStart"/>
+      <w:r>
+        <w:rPr>
+          <w:sz w:val="24"/>
+          <w:szCs w:val="24"/>
+        </w:rPr>
+        <w:t>Favicon</w:t>
+      </w:r>
+      <w:proofErr w:type="spellEnd"/>
+      <w:r>
+        <w:rPr>
+          <w:sz w:val="24"/>
+          <w:szCs w:val="24"/>
+        </w:rPr>
+        <w:t xml:space="preserve"> (ícone do site na aba)</w:t>
+      </w:r>
+    </w:p>
+    <w:p>
+      <w:pPr>
+        <w:pStyle w:val="PargrafodaLista"/>
+        <w:numPr>
+          <w:ilvl w:val="0"/>
+          <w:numId w:val="8"/>
+        </w:numPr>
+        <w:rPr>
+          <w:sz w:val="24"/>
+          <w:szCs w:val="24"/>
+        </w:rPr>
+      </w:pPr>
+      <w:r>
+        <w:rPr>
+          <w:sz w:val="24"/>
+          <w:szCs w:val="24"/>
+        </w:rPr>
+        <w:t>Fontes</w:t>
+      </w:r>
+    </w:p>
+    <w:p>
+      <w:pPr>
+        <w:pStyle w:val="PargrafodaLista"/>
+        <w:numPr>
+          <w:ilvl w:val="0"/>
+          <w:numId w:val="8"/>
+        </w:numPr>
+        <w:rPr>
+          <w:sz w:val="24"/>
+          <w:szCs w:val="24"/>
+        </w:rPr>
+      </w:pPr>
+      <w:r>
+        <w:rPr>
+          <w:sz w:val="24"/>
+          <w:szCs w:val="24"/>
+        </w:rPr>
+        <w:t>Framework</w:t>
+      </w:r>
+    </w:p>
+    <w:p>
+      <w:pPr>
+        <w:pStyle w:val="PargrafodaLista"/>
+        <w:numPr>
+          <w:ilvl w:val="0"/>
+          <w:numId w:val="8"/>
+        </w:numPr>
+        <w:rPr>
+          <w:sz w:val="24"/>
+          <w:szCs w:val="24"/>
+        </w:rPr>
+      </w:pPr>
+      <w:r>
+        <w:rPr>
+          <w:sz w:val="24"/>
+          <w:szCs w:val="24"/>
+        </w:rPr>
+        <w:t>Front-</w:t>
+      </w:r>
+      <w:proofErr w:type="spellStart"/>
+      <w:r>
+        <w:rPr>
+          <w:sz w:val="24"/>
+          <w:szCs w:val="24"/>
+        </w:rPr>
+        <w:t>end</w:t>
+      </w:r>
+      <w:proofErr w:type="spellEnd"/>
+    </w:p>
+    <w:p>
+      <w:pPr>
+        <w:pStyle w:val="PargrafodaLista"/>
+        <w:numPr>
+          <w:ilvl w:val="0"/>
+          <w:numId w:val="8"/>
+        </w:numPr>
+        <w:rPr>
+          <w:sz w:val="24"/>
+          <w:szCs w:val="24"/>
+        </w:rPr>
+      </w:pPr>
+      <w:r>
+        <w:rPr>
+          <w:sz w:val="24"/>
+          <w:szCs w:val="24"/>
+        </w:rPr>
+        <w:t>FTP</w:t>
+      </w:r>
+      <w:r>
+        <w:rPr>
+          <w:sz w:val="24"/>
+          <w:szCs w:val="24"/>
+        </w:rPr>
+        <w:t xml:space="preserve"> (Protocolo de comunicação quase exclusivamente para troca de arquivos)</w:t>
+      </w:r>
+    </w:p>
+    <w:p>
+      <w:pPr>
+        <w:pStyle w:val="PargrafodaLista"/>
+        <w:numPr>
+          <w:ilvl w:val="0"/>
+          <w:numId w:val="8"/>
+        </w:numPr>
+        <w:rPr>
+          <w:sz w:val="24"/>
+          <w:szCs w:val="24"/>
+        </w:rPr>
+      </w:pPr>
+      <w:r>
+        <w:rPr>
+          <w:sz w:val="24"/>
+          <w:szCs w:val="24"/>
+        </w:rPr>
+        <w:t>Full-</w:t>
+      </w:r>
+      <w:proofErr w:type="spellStart"/>
+      <w:r>
+        <w:rPr>
+          <w:sz w:val="24"/>
+          <w:szCs w:val="24"/>
+        </w:rPr>
+        <w:t>stack</w:t>
+      </w:r>
+      <w:proofErr w:type="spellEnd"/>
+    </w:p>
+    <w:p>
+      <w:pPr>
+        <w:pStyle w:val="PargrafodaLista"/>
+        <w:numPr>
+          <w:ilvl w:val="0"/>
+          <w:numId w:val="8"/>
+        </w:numPr>
+        <w:rPr>
+          <w:sz w:val="24"/>
+          <w:szCs w:val="24"/>
+        </w:rPr>
+      </w:pPr>
+      <w:r>
+        <w:rPr>
+          <w:sz w:val="24"/>
+          <w:szCs w:val="24"/>
+        </w:rPr>
+        <w:t>GitHub/SVN</w:t>
+      </w:r>
+    </w:p>
+    <w:p>
+      <w:pPr>
+        <w:pStyle w:val="PargrafodaLista"/>
+        <w:numPr>
+          <w:ilvl w:val="0"/>
+          <w:numId w:val="8"/>
+        </w:numPr>
+        <w:rPr>
+          <w:sz w:val="24"/>
+          <w:szCs w:val="24"/>
+        </w:rPr>
+      </w:pPr>
+      <w:r>
+        <w:rPr>
+          <w:sz w:val="24"/>
+          <w:szCs w:val="24"/>
+        </w:rPr>
+        <w:t>HTTP(S)</w:t>
+      </w:r>
+    </w:p>
+    <w:p>
+      <w:pPr>
+        <w:pStyle w:val="PargrafodaLista"/>
+        <w:numPr>
+          <w:ilvl w:val="0"/>
+          <w:numId w:val="8"/>
+        </w:numPr>
+        <w:rPr>
+          <w:sz w:val="24"/>
+          <w:szCs w:val="24"/>
+        </w:rPr>
+      </w:pPr>
+      <w:r>
+        <w:rPr>
+          <w:sz w:val="24"/>
+          <w:szCs w:val="24"/>
+        </w:rPr>
+        <w:t>IP</w:t>
+      </w:r>
+    </w:p>
+    <w:p>
+      <w:pPr>
+        <w:pStyle w:val="PargrafodaLista"/>
+        <w:numPr>
+          <w:ilvl w:val="0"/>
+          <w:numId w:val="8"/>
+        </w:numPr>
+        <w:rPr>
+          <w:sz w:val="24"/>
+          <w:szCs w:val="24"/>
+        </w:rPr>
+      </w:pPr>
+      <w:r>
+        <w:rPr>
+          <w:sz w:val="24"/>
+          <w:szCs w:val="24"/>
+        </w:rPr>
+        <w:t>Linguagem</w:t>
+      </w:r>
+    </w:p>
+    <w:p>
+      <w:pPr>
+        <w:pStyle w:val="PargrafodaLista"/>
+        <w:numPr>
+          <w:ilvl w:val="0"/>
+          <w:numId w:val="8"/>
+        </w:numPr>
+        <w:rPr>
+          <w:sz w:val="24"/>
+          <w:szCs w:val="24"/>
+        </w:rPr>
+      </w:pPr>
+      <w:r>
+        <w:rPr>
+          <w:sz w:val="24"/>
+          <w:szCs w:val="24"/>
+        </w:rPr>
+        <w:t xml:space="preserve">Meta </w:t>
+      </w:r>
+      <w:proofErr w:type="spellStart"/>
+      <w:r>
+        <w:rPr>
+          <w:sz w:val="24"/>
+          <w:szCs w:val="24"/>
+        </w:rPr>
+        <w:t>tags</w:t>
+      </w:r>
+      <w:proofErr w:type="spellEnd"/>
+      <w:r>
+        <w:rPr>
+          <w:sz w:val="24"/>
+          <w:szCs w:val="24"/>
+        </w:rPr>
+        <w:t xml:space="preserve"> (</w:t>
+      </w:r>
+      <w:proofErr w:type="spellStart"/>
+      <w:r>
+        <w:rPr>
+          <w:sz w:val="24"/>
+          <w:szCs w:val="24"/>
+        </w:rPr>
+        <w:t>tags</w:t>
+      </w:r>
+      <w:proofErr w:type="spellEnd"/>
+      <w:r>
+        <w:rPr>
+          <w:sz w:val="24"/>
+          <w:szCs w:val="24"/>
+        </w:rPr>
+        <w:t xml:space="preserve"> </w:t>
+      </w:r>
+      <w:proofErr w:type="spellStart"/>
+      <w:r>
+        <w:rPr>
+          <w:sz w:val="24"/>
+          <w:szCs w:val="24"/>
+        </w:rPr>
+        <w:t>html</w:t>
+      </w:r>
+      <w:proofErr w:type="spellEnd"/>
+      <w:r>
+        <w:rPr>
+          <w:sz w:val="24"/>
+          <w:szCs w:val="24"/>
+        </w:rPr>
+        <w:t>)</w:t>
+      </w:r>
+    </w:p>
+    <w:p>
+      <w:pPr>
+        <w:pStyle w:val="PargrafodaLista"/>
+        <w:numPr>
+          <w:ilvl w:val="0"/>
+          <w:numId w:val="8"/>
+        </w:numPr>
+        <w:rPr>
+          <w:sz w:val="24"/>
+          <w:szCs w:val="24"/>
+        </w:rPr>
+      </w:pPr>
+      <w:r>
+        <w:rPr>
+          <w:sz w:val="24"/>
+          <w:szCs w:val="24"/>
+        </w:rPr>
+        <w:t>Método ágil</w:t>
+      </w:r>
+    </w:p>
+    <w:p>
+      <w:pPr>
+        <w:pStyle w:val="PargrafodaLista"/>
+        <w:numPr>
+          <w:ilvl w:val="0"/>
+          <w:numId w:val="8"/>
+        </w:numPr>
+        <w:rPr>
+          <w:sz w:val="24"/>
+          <w:szCs w:val="24"/>
+        </w:rPr>
+      </w:pPr>
+      <w:r>
+        <w:rPr>
+          <w:sz w:val="24"/>
+          <w:szCs w:val="24"/>
+        </w:rPr>
+        <w:t>Mobile</w:t>
+      </w:r>
+    </w:p>
+    <w:p>
+      <w:pPr>
+        <w:pStyle w:val="PargrafodaLista"/>
+        <w:numPr>
+          <w:ilvl w:val="0"/>
+          <w:numId w:val="8"/>
+        </w:numPr>
+        <w:rPr>
+          <w:sz w:val="24"/>
+          <w:szCs w:val="24"/>
+        </w:rPr>
+      </w:pPr>
+      <w:r>
+        <w:rPr>
+          <w:sz w:val="24"/>
+          <w:szCs w:val="24"/>
+        </w:rPr>
+        <w:t xml:space="preserve">MVC (Model </w:t>
+      </w:r>
+      <w:proofErr w:type="spellStart"/>
+      <w:r>
+        <w:rPr>
+          <w:sz w:val="24"/>
+          <w:szCs w:val="24"/>
+        </w:rPr>
+        <w:t>View</w:t>
+      </w:r>
+      <w:proofErr w:type="spellEnd"/>
+      <w:r>
+        <w:rPr>
+          <w:sz w:val="24"/>
+          <w:szCs w:val="24"/>
+        </w:rPr>
+        <w:t xml:space="preserve"> </w:t>
+      </w:r>
+      <w:proofErr w:type="spellStart"/>
+      <w:r>
+        <w:rPr>
+          <w:sz w:val="24"/>
+          <w:szCs w:val="24"/>
+        </w:rPr>
+        <w:t>Controller</w:t>
+      </w:r>
+      <w:proofErr w:type="spellEnd"/>
+      <w:r>
+        <w:rPr>
+          <w:sz w:val="24"/>
+          <w:szCs w:val="24"/>
+        </w:rPr>
+        <w:t>)</w:t>
+      </w:r>
+    </w:p>
+    <w:p>
+      <w:pPr>
+        <w:pStyle w:val="PargrafodaLista"/>
+        <w:numPr>
+          <w:ilvl w:val="0"/>
+          <w:numId w:val="8"/>
+        </w:numPr>
+        <w:rPr>
+          <w:sz w:val="24"/>
+          <w:szCs w:val="24"/>
+        </w:rPr>
+      </w:pPr>
+      <w:r>
+        <w:rPr>
+          <w:sz w:val="24"/>
+          <w:szCs w:val="24"/>
+        </w:rPr>
+        <w:t>MVP (</w:t>
+      </w:r>
+      <w:proofErr w:type="spellStart"/>
+      <w:r>
+        <w:rPr>
+          <w:sz w:val="24"/>
+          <w:szCs w:val="24"/>
+        </w:rPr>
+        <w:t>Minimum</w:t>
+      </w:r>
+      <w:proofErr w:type="spellEnd"/>
+      <w:r>
+        <w:rPr>
+          <w:sz w:val="24"/>
+          <w:szCs w:val="24"/>
+        </w:rPr>
+        <w:t xml:space="preserve"> </w:t>
+      </w:r>
+      <w:proofErr w:type="spellStart"/>
+      <w:r>
+        <w:rPr>
+          <w:sz w:val="24"/>
+          <w:szCs w:val="24"/>
+        </w:rPr>
+        <w:t>Viable</w:t>
+      </w:r>
+      <w:proofErr w:type="spellEnd"/>
+      <w:r>
+        <w:rPr>
+          <w:sz w:val="24"/>
+          <w:szCs w:val="24"/>
+        </w:rPr>
+        <w:t xml:space="preserve"> </w:t>
+      </w:r>
+      <w:proofErr w:type="spellStart"/>
+      <w:r>
+        <w:rPr>
+          <w:sz w:val="24"/>
+          <w:szCs w:val="24"/>
+        </w:rPr>
+        <w:t>Product</w:t>
+      </w:r>
+      <w:proofErr w:type="spellEnd"/>
+      <w:r>
+        <w:rPr>
+          <w:sz w:val="24"/>
+          <w:szCs w:val="24"/>
+        </w:rPr>
+        <w:t>)</w:t>
+      </w:r>
+    </w:p>
+    <w:p>
+      <w:pPr>
+        <w:pStyle w:val="PargrafodaLista"/>
+        <w:numPr>
+          <w:ilvl w:val="0"/>
+          <w:numId w:val="8"/>
+        </w:numPr>
+        <w:rPr>
+          <w:sz w:val="24"/>
+          <w:szCs w:val="24"/>
+        </w:rPr>
+      </w:pPr>
+      <w:r>
+        <w:rPr>
+          <w:sz w:val="24"/>
+          <w:szCs w:val="24"/>
+        </w:rPr>
+        <w:t>MySQL</w:t>
+      </w:r>
+    </w:p>
+    <w:p>
+      <w:pPr>
+        <w:pStyle w:val="PargrafodaLista"/>
+        <w:numPr>
+          <w:ilvl w:val="0"/>
+          <w:numId w:val="8"/>
+        </w:numPr>
+        <w:rPr>
+          <w:sz w:val="24"/>
+          <w:szCs w:val="24"/>
+        </w:rPr>
+      </w:pPr>
+      <w:r>
+        <w:rPr>
+          <w:sz w:val="24"/>
+          <w:szCs w:val="24"/>
+        </w:rPr>
+        <w:t xml:space="preserve">Pixel (Picture </w:t>
+      </w:r>
+      <w:proofErr w:type="spellStart"/>
+      <w:r>
+        <w:rPr>
+          <w:sz w:val="24"/>
+          <w:szCs w:val="24"/>
+        </w:rPr>
+        <w:t>Elements</w:t>
+      </w:r>
+      <w:proofErr w:type="spellEnd"/>
+      <w:r>
+        <w:rPr>
+          <w:sz w:val="24"/>
+          <w:szCs w:val="24"/>
+        </w:rPr>
+        <w:t>)</w:t>
+      </w:r>
+    </w:p>
+    <w:p>
+      <w:pPr>
+        <w:pStyle w:val="PargrafodaLista"/>
+        <w:numPr>
+          <w:ilvl w:val="0"/>
+          <w:numId w:val="8"/>
+        </w:numPr>
+        <w:rPr>
+          <w:sz w:val="24"/>
+          <w:szCs w:val="24"/>
+        </w:rPr>
+      </w:pPr>
+      <w:r>
+        <w:rPr>
+          <w:sz w:val="24"/>
+          <w:szCs w:val="24"/>
+        </w:rPr>
+        <w:t>Resolução</w:t>
+      </w:r>
+    </w:p>
+    <w:p>
+      <w:pPr>
+        <w:pStyle w:val="PargrafodaLista"/>
+        <w:numPr>
+          <w:ilvl w:val="0"/>
+          <w:numId w:val="8"/>
+        </w:numPr>
+        <w:rPr>
+          <w:sz w:val="24"/>
+          <w:szCs w:val="24"/>
+        </w:rPr>
+      </w:pPr>
+      <w:r>
+        <w:rPr>
+          <w:sz w:val="24"/>
+          <w:szCs w:val="24"/>
+        </w:rPr>
+        <w:t>Servidor</w:t>
+      </w:r>
+    </w:p>
+    <w:p>
+      <w:pPr>
+        <w:pStyle w:val="PargrafodaLista"/>
+        <w:numPr>
+          <w:ilvl w:val="0"/>
+          <w:numId w:val="8"/>
+        </w:numPr>
+        <w:rPr>
+          <w:sz w:val="24"/>
+          <w:szCs w:val="24"/>
+        </w:rPr>
+      </w:pPr>
+      <w:r>
+        <w:rPr>
+          <w:sz w:val="24"/>
+          <w:szCs w:val="24"/>
+        </w:rPr>
+        <w:t>Sistema operacional/SO</w:t>
+      </w:r>
+    </w:p>
+    <w:p>
+      <w:pPr>
+        <w:pStyle w:val="PargrafodaLista"/>
+        <w:numPr>
+          <w:ilvl w:val="0"/>
+          <w:numId w:val="8"/>
+        </w:numPr>
+        <w:rPr>
+          <w:sz w:val="24"/>
+          <w:szCs w:val="24"/>
+        </w:rPr>
+      </w:pPr>
+      <w:r>
+        <w:rPr>
+          <w:sz w:val="24"/>
+          <w:szCs w:val="24"/>
+        </w:rPr>
+        <w:t>Solução</w:t>
+      </w:r>
+    </w:p>
+    <w:p>
+      <w:pPr>
+        <w:pStyle w:val="PargrafodaLista"/>
+        <w:numPr>
+          <w:ilvl w:val="0"/>
+          <w:numId w:val="8"/>
+        </w:numPr>
+        <w:rPr>
+          <w:sz w:val="24"/>
+          <w:szCs w:val="24"/>
+        </w:rPr>
+      </w:pPr>
+      <w:r>
+        <w:rPr>
+          <w:sz w:val="24"/>
+          <w:szCs w:val="24"/>
+        </w:rPr>
+        <w:t xml:space="preserve">SSL (Camada de </w:t>
+      </w:r>
+      <w:proofErr w:type="spellStart"/>
+      <w:r>
+        <w:rPr>
+          <w:sz w:val="24"/>
+          <w:szCs w:val="24"/>
+        </w:rPr>
+        <w:t>seguraça</w:t>
+      </w:r>
+      <w:proofErr w:type="spellEnd"/>
+      <w:r>
+        <w:rPr>
+          <w:sz w:val="24"/>
+          <w:szCs w:val="24"/>
+        </w:rPr>
+        <w:t>)</w:t>
+      </w:r>
+    </w:p>
+    <w:p>
+      <w:pPr>
+        <w:pStyle w:val="PargrafodaLista"/>
+        <w:numPr>
+          <w:ilvl w:val="0"/>
+          <w:numId w:val="8"/>
+        </w:numPr>
+        <w:rPr>
+          <w:sz w:val="24"/>
+          <w:szCs w:val="24"/>
+        </w:rPr>
+      </w:pPr>
+      <w:r>
+        <w:rPr>
+          <w:sz w:val="24"/>
+          <w:szCs w:val="24"/>
+        </w:rPr>
+        <w:t>UI (</w:t>
+      </w:r>
+      <w:proofErr w:type="spellStart"/>
+      <w:r>
+        <w:rPr>
+          <w:sz w:val="24"/>
+          <w:szCs w:val="24"/>
+        </w:rPr>
+        <w:t>User</w:t>
+      </w:r>
+      <w:proofErr w:type="spellEnd"/>
+      <w:r>
+        <w:rPr>
+          <w:sz w:val="24"/>
+          <w:szCs w:val="24"/>
+        </w:rPr>
+        <w:t xml:space="preserve"> Interface)</w:t>
+      </w:r>
+    </w:p>
+    <w:p>
+      <w:pPr>
+        <w:pStyle w:val="PargrafodaLista"/>
+        <w:numPr>
+          <w:ilvl w:val="0"/>
+          <w:numId w:val="8"/>
+        </w:numPr>
+        <w:rPr>
+          <w:sz w:val="24"/>
+          <w:szCs w:val="24"/>
+        </w:rPr>
+      </w:pPr>
+      <w:r>
+        <w:rPr>
+          <w:sz w:val="24"/>
+          <w:szCs w:val="24"/>
+        </w:rPr>
+        <w:t>UX (</w:t>
+      </w:r>
+      <w:proofErr w:type="spellStart"/>
+      <w:r>
+        <w:rPr>
+          <w:sz w:val="24"/>
+          <w:szCs w:val="24"/>
+        </w:rPr>
+        <w:t>User</w:t>
+      </w:r>
+      <w:proofErr w:type="spellEnd"/>
+      <w:r>
+        <w:rPr>
+          <w:sz w:val="24"/>
+          <w:szCs w:val="24"/>
+        </w:rPr>
+        <w:t xml:space="preserve"> Experience)</w:t>
+      </w:r>
+    </w:p>
+    <w:p>
+      <w:pPr>
+        <w:pStyle w:val="PargrafodaLista"/>
+        <w:numPr>
+          <w:ilvl w:val="0"/>
+          <w:numId w:val="8"/>
+        </w:numPr>
+        <w:rPr>
+          <w:sz w:val="24"/>
+          <w:szCs w:val="24"/>
+        </w:rPr>
+      </w:pPr>
+      <w:r>
+        <w:rPr>
+          <w:sz w:val="24"/>
+          <w:szCs w:val="24"/>
+        </w:rPr>
+        <w:t>Versão</w:t>
+      </w:r>
+    </w:p>
+    <w:p>
+      <w:pPr>
+        <w:pStyle w:val="PargrafodaLista"/>
+        <w:numPr>
+          <w:ilvl w:val="0"/>
+          <w:numId w:val="8"/>
+        </w:numPr>
+        <w:rPr>
+          <w:sz w:val="24"/>
+          <w:szCs w:val="24"/>
+          <w:lang w:val="en-US"/>
+        </w:rPr>
+      </w:pPr>
+      <w:r>
+        <w:rPr>
+          <w:sz w:val="24"/>
+          <w:szCs w:val="24"/>
+          <w:lang w:val="en-US"/>
+        </w:rPr>
+        <w:t>WYSIWYG (</w:t>
+      </w:r>
+      <w:r>
+        <w:rPr>
+          <w:sz w:val="24"/>
+          <w:szCs w:val="24"/>
+          <w:lang w:val="en-US"/>
+        </w:rPr>
+        <w:t xml:space="preserve">What You See </w:t>
+      </w:r>
+      <w:r>
+        <w:rPr>
+          <w:sz w:val="24"/>
+          <w:szCs w:val="24"/>
+          <w:lang w:val="en-US"/>
+        </w:rPr>
+        <w:t>Is What You Get)</w:t>
+      </w:r>
+    </w:p>
+    <w:p>
+      <w:pPr>
+        <w:rPr>
+          <w:sz w:val="24"/>
+          <w:szCs w:val="24"/>
+          <w:lang w:val="en-US"/>
         </w:rPr>
       </w:pPr>
     </w:p>
@@ -1383,6 +4027,458 @@
 <file path=word/numbering.xml><?xml version="1.0" encoding="utf-8"?>
 <w:numbering xmlns:wpc="http://schemas.microsoft.com/office/word/2010/wordprocessingCanvas" xmlns:cx="http://schemas.microsoft.com/office/drawing/2014/chartex" xmlns:cx1="http://schemas.microsoft.com/office/drawing/2015/9/8/chartex" xmlns:cx2="http://schemas.microsoft.com/office/drawing/2015/10/21/chartex" xmlns:cx3="http://schemas.microsoft.com/office/drawing/2016/5/9/chartex" xmlns:cx4="http://schemas.microsoft.com/office/drawing/2016/5/10/chartex" xmlns:cx5="http://schemas.microsoft.com/office/drawing/2016/5/11/chartex" xmlns:cx6="http://schemas.microsoft.com/office/drawing/2016/5/12/chartex" xmlns:cx7="http://schemas.microsoft.com/office/drawing/2016/5/13/chartex" xmlns:cx8="http://schemas.microsoft.com/office/drawing/2016/5/14/chartex" xmlns:mc="http://schemas.openxmlformats.org/markup-compatibility/2006" xmlns:aink="http://schemas.microsoft.com/office/drawing/2016/ink" xmlns:am3d="http://schemas.microsoft.com/office/drawing/2017/model3d" xmlns:o="urn:schemas-microsoft-com:office:office" xmlns:r="http://schemas.openxmlformats.org/officeDocument/2006/relationships" xmlns:m="http://schemas.openxmlformats.org/officeDocument/2006/math" xmlns:v="urn:schemas-microsoft-com:vml" xmlns:wp14="http://schemas.microsoft.com/office/word/2010/wordprocessingDrawing" xmlns:wp="http://schemas.openxmlformats.org/drawingml/2006/wordprocessingDrawing" xmlns:w10="urn:schemas-microsoft-com:office:word" xmlns:w="http://schemas.openxmlformats.org/wordprocessingml/2006/main" xmlns:w14="http://schemas.microsoft.com/office/word/2010/wordml" xmlns:w15="http://schemas.microsoft.com/office/word/2012/wordml" xmlns:w16cex="http://schemas.microsoft.com/office/word/2018/wordml/cex" xmlns:w16cid="http://schemas.microsoft.com/office/word/2016/wordml/cid" xmlns:w16="http://schemas.microsoft.com/office/word/2018/wordml" xmlns:w16sdtdh="http://schemas.microsoft.com/office/word/2020/wordml/sdtdatahash" xmlns:w16se="http://schemas.microsoft.com/office/word/2015/wordml/symex" xmlns:wpg="http://schemas.microsoft.com/office/word/2010/wordprocessingGroup" xmlns:wpi="http://schemas.microsoft.com/office/word/2010/wordprocessingInk" xmlns:wne="http://schemas.microsoft.com/office/word/2006/wordml" xmlns:wps="http://schemas.microsoft.com/office/word/2010/wordprocessingShape" mc:Ignorable="w14 w15 w16se w16cid w16 w16cex w16sdtdh wp14">
   <w:abstractNum w:abstractNumId="0" w15:restartNumberingAfterBreak="0">
+    <w:nsid w:val="05680806"/>
+    <w:multiLevelType w:val="hybridMultilevel"/>
+    <w:tmpl w:val="C2B09486"/>
+    <w:lvl w:ilvl="0" w:tplc="04160001">
+      <w:start w:val="1"/>
+      <w:numFmt w:val="bullet"/>
+      <w:lvlText w:val=""/>
+      <w:lvlJc w:val="left"/>
+      <w:pPr>
+        <w:ind w:left="720" w:hanging="360"/>
+      </w:pPr>
+      <w:rPr>
+        <w:rFonts w:ascii="Symbol" w:hAnsi="Symbol" w:hint="default"/>
+      </w:rPr>
+    </w:lvl>
+    <w:lvl w:ilvl="1" w:tplc="04160003" w:tentative="1">
+      <w:start w:val="1"/>
+      <w:numFmt w:val="bullet"/>
+      <w:lvlText w:val="o"/>
+      <w:lvlJc w:val="left"/>
+      <w:pPr>
+        <w:ind w:left="1440" w:hanging="360"/>
+      </w:pPr>
+      <w:rPr>
+        <w:rFonts w:ascii="Courier New" w:hAnsi="Courier New" w:cs="Courier New" w:hint="default"/>
+      </w:rPr>
+    </w:lvl>
+    <w:lvl w:ilvl="2" w:tplc="04160005" w:tentative="1">
+      <w:start w:val="1"/>
+      <w:numFmt w:val="bullet"/>
+      <w:lvlText w:val=""/>
+      <w:lvlJc w:val="left"/>
+      <w:pPr>
+        <w:ind w:left="2160" w:hanging="360"/>
+      </w:pPr>
+      <w:rPr>
+        <w:rFonts w:ascii="Wingdings" w:hAnsi="Wingdings" w:hint="default"/>
+      </w:rPr>
+    </w:lvl>
+    <w:lvl w:ilvl="3" w:tplc="04160001" w:tentative="1">
+      <w:start w:val="1"/>
+      <w:numFmt w:val="bullet"/>
+      <w:lvlText w:val=""/>
+      <w:lvlJc w:val="left"/>
+      <w:pPr>
+        <w:ind w:left="2880" w:hanging="360"/>
+      </w:pPr>
+      <w:rPr>
+        <w:rFonts w:ascii="Symbol" w:hAnsi="Symbol" w:hint="default"/>
+      </w:rPr>
+    </w:lvl>
+    <w:lvl w:ilvl="4" w:tplc="04160003" w:tentative="1">
+      <w:start w:val="1"/>
+      <w:numFmt w:val="bullet"/>
+      <w:lvlText w:val="o"/>
+      <w:lvlJc w:val="left"/>
+      <w:pPr>
+        <w:ind w:left="3600" w:hanging="360"/>
+      </w:pPr>
+      <w:rPr>
+        <w:rFonts w:ascii="Courier New" w:hAnsi="Courier New" w:cs="Courier New" w:hint="default"/>
+      </w:rPr>
+    </w:lvl>
+    <w:lvl w:ilvl="5" w:tplc="04160005" w:tentative="1">
+      <w:start w:val="1"/>
+      <w:numFmt w:val="bullet"/>
+      <w:lvlText w:val=""/>
+      <w:lvlJc w:val="left"/>
+      <w:pPr>
+        <w:ind w:left="4320" w:hanging="360"/>
+      </w:pPr>
+      <w:rPr>
+        <w:rFonts w:ascii="Wingdings" w:hAnsi="Wingdings" w:hint="default"/>
+      </w:rPr>
+    </w:lvl>
+    <w:lvl w:ilvl="6" w:tplc="04160001" w:tentative="1">
+      <w:start w:val="1"/>
+      <w:numFmt w:val="bullet"/>
+      <w:lvlText w:val=""/>
+      <w:lvlJc w:val="left"/>
+      <w:pPr>
+        <w:ind w:left="5040" w:hanging="360"/>
+      </w:pPr>
+      <w:rPr>
+        <w:rFonts w:ascii="Symbol" w:hAnsi="Symbol" w:hint="default"/>
+      </w:rPr>
+    </w:lvl>
+    <w:lvl w:ilvl="7" w:tplc="04160003" w:tentative="1">
+      <w:start w:val="1"/>
+      <w:numFmt w:val="bullet"/>
+      <w:lvlText w:val="o"/>
+      <w:lvlJc w:val="left"/>
+      <w:pPr>
+        <w:ind w:left="5760" w:hanging="360"/>
+      </w:pPr>
+      <w:rPr>
+        <w:rFonts w:ascii="Courier New" w:hAnsi="Courier New" w:cs="Courier New" w:hint="default"/>
+      </w:rPr>
+    </w:lvl>
+    <w:lvl w:ilvl="8" w:tplc="04160005" w:tentative="1">
+      <w:start w:val="1"/>
+      <w:numFmt w:val="bullet"/>
+      <w:lvlText w:val=""/>
+      <w:lvlJc w:val="left"/>
+      <w:pPr>
+        <w:ind w:left="6480" w:hanging="360"/>
+      </w:pPr>
+      <w:rPr>
+        <w:rFonts w:ascii="Wingdings" w:hAnsi="Wingdings" w:hint="default"/>
+      </w:rPr>
+    </w:lvl>
+  </w:abstractNum>
+  <w:abstractNum w:abstractNumId="1" w15:restartNumberingAfterBreak="0">
+    <w:nsid w:val="086F2AB1"/>
+    <w:multiLevelType w:val="hybridMultilevel"/>
+    <w:tmpl w:val="554A7724"/>
+    <w:lvl w:ilvl="0" w:tplc="04160001">
+      <w:start w:val="1"/>
+      <w:numFmt w:val="bullet"/>
+      <w:lvlText w:val=""/>
+      <w:lvlJc w:val="left"/>
+      <w:pPr>
+        <w:ind w:left="720" w:hanging="360"/>
+      </w:pPr>
+      <w:rPr>
+        <w:rFonts w:ascii="Symbol" w:hAnsi="Symbol" w:hint="default"/>
+      </w:rPr>
+    </w:lvl>
+    <w:lvl w:ilvl="1" w:tplc="04160003" w:tentative="1">
+      <w:start w:val="1"/>
+      <w:numFmt w:val="bullet"/>
+      <w:lvlText w:val="o"/>
+      <w:lvlJc w:val="left"/>
+      <w:pPr>
+        <w:ind w:left="1440" w:hanging="360"/>
+      </w:pPr>
+      <w:rPr>
+        <w:rFonts w:ascii="Courier New" w:hAnsi="Courier New" w:cs="Courier New" w:hint="default"/>
+      </w:rPr>
+    </w:lvl>
+    <w:lvl w:ilvl="2" w:tplc="04160005" w:tentative="1">
+      <w:start w:val="1"/>
+      <w:numFmt w:val="bullet"/>
+      <w:lvlText w:val=""/>
+      <w:lvlJc w:val="left"/>
+      <w:pPr>
+        <w:ind w:left="2160" w:hanging="360"/>
+      </w:pPr>
+      <w:rPr>
+        <w:rFonts w:ascii="Wingdings" w:hAnsi="Wingdings" w:hint="default"/>
+      </w:rPr>
+    </w:lvl>
+    <w:lvl w:ilvl="3" w:tplc="04160001" w:tentative="1">
+      <w:start w:val="1"/>
+      <w:numFmt w:val="bullet"/>
+      <w:lvlText w:val=""/>
+      <w:lvlJc w:val="left"/>
+      <w:pPr>
+        <w:ind w:left="2880" w:hanging="360"/>
+      </w:pPr>
+      <w:rPr>
+        <w:rFonts w:ascii="Symbol" w:hAnsi="Symbol" w:hint="default"/>
+      </w:rPr>
+    </w:lvl>
+    <w:lvl w:ilvl="4" w:tplc="04160003" w:tentative="1">
+      <w:start w:val="1"/>
+      <w:numFmt w:val="bullet"/>
+      <w:lvlText w:val="o"/>
+      <w:lvlJc w:val="left"/>
+      <w:pPr>
+        <w:ind w:left="3600" w:hanging="360"/>
+      </w:pPr>
+      <w:rPr>
+        <w:rFonts w:ascii="Courier New" w:hAnsi="Courier New" w:cs="Courier New" w:hint="default"/>
+      </w:rPr>
+    </w:lvl>
+    <w:lvl w:ilvl="5" w:tplc="04160005" w:tentative="1">
+      <w:start w:val="1"/>
+      <w:numFmt w:val="bullet"/>
+      <w:lvlText w:val=""/>
+      <w:lvlJc w:val="left"/>
+      <w:pPr>
+        <w:ind w:left="4320" w:hanging="360"/>
+      </w:pPr>
+      <w:rPr>
+        <w:rFonts w:ascii="Wingdings" w:hAnsi="Wingdings" w:hint="default"/>
+      </w:rPr>
+    </w:lvl>
+    <w:lvl w:ilvl="6" w:tplc="04160001" w:tentative="1">
+      <w:start w:val="1"/>
+      <w:numFmt w:val="bullet"/>
+      <w:lvlText w:val=""/>
+      <w:lvlJc w:val="left"/>
+      <w:pPr>
+        <w:ind w:left="5040" w:hanging="360"/>
+      </w:pPr>
+      <w:rPr>
+        <w:rFonts w:ascii="Symbol" w:hAnsi="Symbol" w:hint="default"/>
+      </w:rPr>
+    </w:lvl>
+    <w:lvl w:ilvl="7" w:tplc="04160003" w:tentative="1">
+      <w:start w:val="1"/>
+      <w:numFmt w:val="bullet"/>
+      <w:lvlText w:val="o"/>
+      <w:lvlJc w:val="left"/>
+      <w:pPr>
+        <w:ind w:left="5760" w:hanging="360"/>
+      </w:pPr>
+      <w:rPr>
+        <w:rFonts w:ascii="Courier New" w:hAnsi="Courier New" w:cs="Courier New" w:hint="default"/>
+      </w:rPr>
+    </w:lvl>
+    <w:lvl w:ilvl="8" w:tplc="04160005" w:tentative="1">
+      <w:start w:val="1"/>
+      <w:numFmt w:val="bullet"/>
+      <w:lvlText w:val=""/>
+      <w:lvlJc w:val="left"/>
+      <w:pPr>
+        <w:ind w:left="6480" w:hanging="360"/>
+      </w:pPr>
+      <w:rPr>
+        <w:rFonts w:ascii="Wingdings" w:hAnsi="Wingdings" w:hint="default"/>
+      </w:rPr>
+    </w:lvl>
+  </w:abstractNum>
+  <w:abstractNum w:abstractNumId="2" w15:restartNumberingAfterBreak="0">
+    <w:nsid w:val="2D77645D"/>
+    <w:multiLevelType w:val="hybridMultilevel"/>
+    <w:tmpl w:val="2B7805D0"/>
+    <w:lvl w:ilvl="0" w:tplc="04160001">
+      <w:start w:val="1"/>
+      <w:numFmt w:val="bullet"/>
+      <w:lvlText w:val=""/>
+      <w:lvlJc w:val="left"/>
+      <w:pPr>
+        <w:ind w:left="720" w:hanging="360"/>
+      </w:pPr>
+      <w:rPr>
+        <w:rFonts w:ascii="Symbol" w:hAnsi="Symbol" w:hint="default"/>
+      </w:rPr>
+    </w:lvl>
+    <w:lvl w:ilvl="1" w:tplc="04160003" w:tentative="1">
+      <w:start w:val="1"/>
+      <w:numFmt w:val="bullet"/>
+      <w:lvlText w:val="o"/>
+      <w:lvlJc w:val="left"/>
+      <w:pPr>
+        <w:ind w:left="1440" w:hanging="360"/>
+      </w:pPr>
+      <w:rPr>
+        <w:rFonts w:ascii="Courier New" w:hAnsi="Courier New" w:cs="Courier New" w:hint="default"/>
+      </w:rPr>
+    </w:lvl>
+    <w:lvl w:ilvl="2" w:tplc="04160005" w:tentative="1">
+      <w:start w:val="1"/>
+      <w:numFmt w:val="bullet"/>
+      <w:lvlText w:val=""/>
+      <w:lvlJc w:val="left"/>
+      <w:pPr>
+        <w:ind w:left="2160" w:hanging="360"/>
+      </w:pPr>
+      <w:rPr>
+        <w:rFonts w:ascii="Wingdings" w:hAnsi="Wingdings" w:hint="default"/>
+      </w:rPr>
+    </w:lvl>
+    <w:lvl w:ilvl="3" w:tplc="04160001" w:tentative="1">
+      <w:start w:val="1"/>
+      <w:numFmt w:val="bullet"/>
+      <w:lvlText w:val=""/>
+      <w:lvlJc w:val="left"/>
+      <w:pPr>
+        <w:ind w:left="2880" w:hanging="360"/>
+      </w:pPr>
+      <w:rPr>
+        <w:rFonts w:ascii="Symbol" w:hAnsi="Symbol" w:hint="default"/>
+      </w:rPr>
+    </w:lvl>
+    <w:lvl w:ilvl="4" w:tplc="04160003" w:tentative="1">
+      <w:start w:val="1"/>
+      <w:numFmt w:val="bullet"/>
+      <w:lvlText w:val="o"/>
+      <w:lvlJc w:val="left"/>
+      <w:pPr>
+        <w:ind w:left="3600" w:hanging="360"/>
+      </w:pPr>
+      <w:rPr>
+        <w:rFonts w:ascii="Courier New" w:hAnsi="Courier New" w:cs="Courier New" w:hint="default"/>
+      </w:rPr>
+    </w:lvl>
+    <w:lvl w:ilvl="5" w:tplc="04160005" w:tentative="1">
+      <w:start w:val="1"/>
+      <w:numFmt w:val="bullet"/>
+      <w:lvlText w:val=""/>
+      <w:lvlJc w:val="left"/>
+      <w:pPr>
+        <w:ind w:left="4320" w:hanging="360"/>
+      </w:pPr>
+      <w:rPr>
+        <w:rFonts w:ascii="Wingdings" w:hAnsi="Wingdings" w:hint="default"/>
+      </w:rPr>
+    </w:lvl>
+    <w:lvl w:ilvl="6" w:tplc="04160001" w:tentative="1">
+      <w:start w:val="1"/>
+      <w:numFmt w:val="bullet"/>
+      <w:lvlText w:val=""/>
+      <w:lvlJc w:val="left"/>
+      <w:pPr>
+        <w:ind w:left="5040" w:hanging="360"/>
+      </w:pPr>
+      <w:rPr>
+        <w:rFonts w:ascii="Symbol" w:hAnsi="Symbol" w:hint="default"/>
+      </w:rPr>
+    </w:lvl>
+    <w:lvl w:ilvl="7" w:tplc="04160003" w:tentative="1">
+      <w:start w:val="1"/>
+      <w:numFmt w:val="bullet"/>
+      <w:lvlText w:val="o"/>
+      <w:lvlJc w:val="left"/>
+      <w:pPr>
+        <w:ind w:left="5760" w:hanging="360"/>
+      </w:pPr>
+      <w:rPr>
+        <w:rFonts w:ascii="Courier New" w:hAnsi="Courier New" w:cs="Courier New" w:hint="default"/>
+      </w:rPr>
+    </w:lvl>
+    <w:lvl w:ilvl="8" w:tplc="04160005" w:tentative="1">
+      <w:start w:val="1"/>
+      <w:numFmt w:val="bullet"/>
+      <w:lvlText w:val=""/>
+      <w:lvlJc w:val="left"/>
+      <w:pPr>
+        <w:ind w:left="6480" w:hanging="360"/>
+      </w:pPr>
+      <w:rPr>
+        <w:rFonts w:ascii="Wingdings" w:hAnsi="Wingdings" w:hint="default"/>
+      </w:rPr>
+    </w:lvl>
+  </w:abstractNum>
+  <w:abstractNum w:abstractNumId="3" w15:restartNumberingAfterBreak="0">
+    <w:nsid w:val="42173F3A"/>
+    <w:multiLevelType w:val="hybridMultilevel"/>
+    <w:tmpl w:val="A342BB18"/>
+    <w:lvl w:ilvl="0" w:tplc="04160001">
+      <w:start w:val="1"/>
+      <w:numFmt w:val="bullet"/>
+      <w:lvlText w:val=""/>
+      <w:lvlJc w:val="left"/>
+      <w:pPr>
+        <w:ind w:left="720" w:hanging="360"/>
+      </w:pPr>
+      <w:rPr>
+        <w:rFonts w:ascii="Symbol" w:hAnsi="Symbol" w:hint="default"/>
+      </w:rPr>
+    </w:lvl>
+    <w:lvl w:ilvl="1" w:tplc="04160003" w:tentative="1">
+      <w:start w:val="1"/>
+      <w:numFmt w:val="bullet"/>
+      <w:lvlText w:val="o"/>
+      <w:lvlJc w:val="left"/>
+      <w:pPr>
+        <w:ind w:left="1440" w:hanging="360"/>
+      </w:pPr>
+      <w:rPr>
+        <w:rFonts w:ascii="Courier New" w:hAnsi="Courier New" w:cs="Courier New" w:hint="default"/>
+      </w:rPr>
+    </w:lvl>
+    <w:lvl w:ilvl="2" w:tplc="04160005" w:tentative="1">
+      <w:start w:val="1"/>
+      <w:numFmt w:val="bullet"/>
+      <w:lvlText w:val=""/>
+      <w:lvlJc w:val="left"/>
+      <w:pPr>
+        <w:ind w:left="2160" w:hanging="360"/>
+      </w:pPr>
+      <w:rPr>
+        <w:rFonts w:ascii="Wingdings" w:hAnsi="Wingdings" w:hint="default"/>
+      </w:rPr>
+    </w:lvl>
+    <w:lvl w:ilvl="3" w:tplc="04160001" w:tentative="1">
+      <w:start w:val="1"/>
+      <w:numFmt w:val="bullet"/>
+      <w:lvlText w:val=""/>
+      <w:lvlJc w:val="left"/>
+      <w:pPr>
+        <w:ind w:left="2880" w:hanging="360"/>
+      </w:pPr>
+      <w:rPr>
+        <w:rFonts w:ascii="Symbol" w:hAnsi="Symbol" w:hint="default"/>
+      </w:rPr>
+    </w:lvl>
+    <w:lvl w:ilvl="4" w:tplc="04160003" w:tentative="1">
+      <w:start w:val="1"/>
+      <w:numFmt w:val="bullet"/>
+      <w:lvlText w:val="o"/>
+      <w:lvlJc w:val="left"/>
+      <w:pPr>
+        <w:ind w:left="3600" w:hanging="360"/>
+      </w:pPr>
+      <w:rPr>
+        <w:rFonts w:ascii="Courier New" w:hAnsi="Courier New" w:cs="Courier New" w:hint="default"/>
+      </w:rPr>
+    </w:lvl>
+    <w:lvl w:ilvl="5" w:tplc="04160005" w:tentative="1">
+      <w:start w:val="1"/>
+      <w:numFmt w:val="bullet"/>
+      <w:lvlText w:val=""/>
+      <w:lvlJc w:val="left"/>
+      <w:pPr>
+        <w:ind w:left="4320" w:hanging="360"/>
+      </w:pPr>
+      <w:rPr>
+        <w:rFonts w:ascii="Wingdings" w:hAnsi="Wingdings" w:hint="default"/>
+      </w:rPr>
+    </w:lvl>
+    <w:lvl w:ilvl="6" w:tplc="04160001" w:tentative="1">
+      <w:start w:val="1"/>
+      <w:numFmt w:val="bullet"/>
+      <w:lvlText w:val=""/>
+      <w:lvlJc w:val="left"/>
+      <w:pPr>
+        <w:ind w:left="5040" w:hanging="360"/>
+      </w:pPr>
+      <w:rPr>
+        <w:rFonts w:ascii="Symbol" w:hAnsi="Symbol" w:hint="default"/>
+      </w:rPr>
+    </w:lvl>
+    <w:lvl w:ilvl="7" w:tplc="04160003" w:tentative="1">
+      <w:start w:val="1"/>
+      <w:numFmt w:val="bullet"/>
+      <w:lvlText w:val="o"/>
+      <w:lvlJc w:val="left"/>
+      <w:pPr>
+        <w:ind w:left="5760" w:hanging="360"/>
+      </w:pPr>
+      <w:rPr>
+        <w:rFonts w:ascii="Courier New" w:hAnsi="Courier New" w:cs="Courier New" w:hint="default"/>
+      </w:rPr>
+    </w:lvl>
+    <w:lvl w:ilvl="8" w:tplc="04160005" w:tentative="1">
+      <w:start w:val="1"/>
+      <w:numFmt w:val="bullet"/>
+      <w:lvlText w:val=""/>
+      <w:lvlJc w:val="left"/>
+      <w:pPr>
+        <w:ind w:left="6480" w:hanging="360"/>
+      </w:pPr>
+      <w:rPr>
+        <w:rFonts w:ascii="Wingdings" w:hAnsi="Wingdings" w:hint="default"/>
+      </w:rPr>
+    </w:lvl>
+  </w:abstractNum>
+  <w:abstractNum w:abstractNumId="4" w15:restartNumberingAfterBreak="0">
     <w:nsid w:val="4AD91F11"/>
     <w:multiLevelType w:val="hybridMultilevel"/>
     <w:tmpl w:val="291A1760"/>
@@ -1495,7 +4591,120 @@
       </w:rPr>
     </w:lvl>
   </w:abstractNum>
-  <w:abstractNum w:abstractNumId="1" w15:restartNumberingAfterBreak="0">
+  <w:abstractNum w:abstractNumId="5" w15:restartNumberingAfterBreak="0">
+    <w:nsid w:val="6BD93917"/>
+    <w:multiLevelType w:val="hybridMultilevel"/>
+    <w:tmpl w:val="C62C22A0"/>
+    <w:lvl w:ilvl="0" w:tplc="04160001">
+      <w:start w:val="1"/>
+      <w:numFmt w:val="bullet"/>
+      <w:lvlText w:val=""/>
+      <w:lvlJc w:val="left"/>
+      <w:pPr>
+        <w:ind w:left="720" w:hanging="360"/>
+      </w:pPr>
+      <w:rPr>
+        <w:rFonts w:ascii="Symbol" w:hAnsi="Symbol" w:hint="default"/>
+      </w:rPr>
+    </w:lvl>
+    <w:lvl w:ilvl="1" w:tplc="04160003" w:tentative="1">
+      <w:start w:val="1"/>
+      <w:numFmt w:val="bullet"/>
+      <w:lvlText w:val="o"/>
+      <w:lvlJc w:val="left"/>
+      <w:pPr>
+        <w:ind w:left="1440" w:hanging="360"/>
+      </w:pPr>
+      <w:rPr>
+        <w:rFonts w:ascii="Courier New" w:hAnsi="Courier New" w:cs="Courier New" w:hint="default"/>
+      </w:rPr>
+    </w:lvl>
+    <w:lvl w:ilvl="2" w:tplc="04160005" w:tentative="1">
+      <w:start w:val="1"/>
+      <w:numFmt w:val="bullet"/>
+      <w:lvlText w:val=""/>
+      <w:lvlJc w:val="left"/>
+      <w:pPr>
+        <w:ind w:left="2160" w:hanging="360"/>
+      </w:pPr>
+      <w:rPr>
+        <w:rFonts w:ascii="Wingdings" w:hAnsi="Wingdings" w:hint="default"/>
+      </w:rPr>
+    </w:lvl>
+    <w:lvl w:ilvl="3" w:tplc="04160001" w:tentative="1">
+      <w:start w:val="1"/>
+      <w:numFmt w:val="bullet"/>
+      <w:lvlText w:val=""/>
+      <w:lvlJc w:val="left"/>
+      <w:pPr>
+        <w:ind w:left="2880" w:hanging="360"/>
+      </w:pPr>
+      <w:rPr>
+        <w:rFonts w:ascii="Symbol" w:hAnsi="Symbol" w:hint="default"/>
+      </w:rPr>
+    </w:lvl>
+    <w:lvl w:ilvl="4" w:tplc="04160003" w:tentative="1">
+      <w:start w:val="1"/>
+      <w:numFmt w:val="bullet"/>
+      <w:lvlText w:val="o"/>
+      <w:lvlJc w:val="left"/>
+      <w:pPr>
+        <w:ind w:left="3600" w:hanging="360"/>
+      </w:pPr>
+      <w:rPr>
+        <w:rFonts w:ascii="Courier New" w:hAnsi="Courier New" w:cs="Courier New" w:hint="default"/>
+      </w:rPr>
+    </w:lvl>
+    <w:lvl w:ilvl="5" w:tplc="04160005" w:tentative="1">
+      <w:start w:val="1"/>
+      <w:numFmt w:val="bullet"/>
+      <w:lvlText w:val=""/>
+      <w:lvlJc w:val="left"/>
+      <w:pPr>
+        <w:ind w:left="4320" w:hanging="360"/>
+      </w:pPr>
+      <w:rPr>
+        <w:rFonts w:ascii="Wingdings" w:hAnsi="Wingdings" w:hint="default"/>
+      </w:rPr>
+    </w:lvl>
+    <w:lvl w:ilvl="6" w:tplc="04160001" w:tentative="1">
+      <w:start w:val="1"/>
+      <w:numFmt w:val="bullet"/>
+      <w:lvlText w:val=""/>
+      <w:lvlJc w:val="left"/>
+      <w:pPr>
+        <w:ind w:left="5040" w:hanging="360"/>
+      </w:pPr>
+      <w:rPr>
+        <w:rFonts w:ascii="Symbol" w:hAnsi="Symbol" w:hint="default"/>
+      </w:rPr>
+    </w:lvl>
+    <w:lvl w:ilvl="7" w:tplc="04160003" w:tentative="1">
+      <w:start w:val="1"/>
+      <w:numFmt w:val="bullet"/>
+      <w:lvlText w:val="o"/>
+      <w:lvlJc w:val="left"/>
+      <w:pPr>
+        <w:ind w:left="5760" w:hanging="360"/>
+      </w:pPr>
+      <w:rPr>
+        <w:rFonts w:ascii="Courier New" w:hAnsi="Courier New" w:cs="Courier New" w:hint="default"/>
+      </w:rPr>
+    </w:lvl>
+    <w:lvl w:ilvl="8" w:tplc="04160005" w:tentative="1">
+      <w:start w:val="1"/>
+      <w:numFmt w:val="bullet"/>
+      <w:lvlText w:val=""/>
+      <w:lvlJc w:val="left"/>
+      <w:pPr>
+        <w:ind w:left="6480" w:hanging="360"/>
+      </w:pPr>
+      <w:rPr>
+        <w:rFonts w:ascii="Wingdings" w:hAnsi="Wingdings" w:hint="default"/>
+      </w:rPr>
+    </w:lvl>
+  </w:abstractNum>
+  <w:abstractNum w:abstractNumId="6" w15:restartNumberingAfterBreak="0">
     <w:nsid w:val="72782DE4"/>
     <w:multiLevelType w:val="hybridMultilevel"/>
     <w:tmpl w:val="A5E030B4"/>
@@ -1608,7 +4817,7 @@
       </w:rPr>
     </w:lvl>
   </w:abstractNum>
-  <w:abstractNum w:abstractNumId="2" w15:restartNumberingAfterBreak="0">
+  <w:abstractNum w:abstractNumId="7" w15:restartNumberingAfterBreak="0">
     <w:nsid w:val="7EE445B4"/>
     <w:multiLevelType w:val="hybridMultilevel"/>
     <w:tmpl w:val="D8A02468"/>
@@ -1722,13 +4931,28 @@
     </w:lvl>
   </w:abstractNum>
   <w:num w:numId="1" w16cid:durableId="389811076">
-    <w:abstractNumId w:val="2"/>
+    <w:abstractNumId w:val="7"/>
   </w:num>
   <w:num w:numId="2" w16cid:durableId="1676491374">
+    <w:abstractNumId w:val="4"/>
+  </w:num>
+  <w:num w:numId="3" w16cid:durableId="792792290">
+    <w:abstractNumId w:val="6"/>
+  </w:num>
+  <w:num w:numId="4" w16cid:durableId="999699602">
     <w:abstractNumId w:val="0"/>
   </w:num>
-  <w:num w:numId="3" w16cid:durableId="792792290">
+  <w:num w:numId="5" w16cid:durableId="1700200869">
+    <w:abstractNumId w:val="3"/>
+  </w:num>
+  <w:num w:numId="6" w16cid:durableId="1455706944">
     <w:abstractNumId w:val="1"/>
+  </w:num>
+  <w:num w:numId="7" w16cid:durableId="817187637">
+    <w:abstractNumId w:val="5"/>
+  </w:num>
+  <w:num w:numId="8" w16cid:durableId="135071321">
+    <w:abstractNumId w:val="2"/>
   </w:num>
 </w:numbering>
 </file>

</xml_diff>